<commit_message>
Write time reformatting function
</commit_message>
<xml_diff>
--- a/test.docx
+++ b/test.docx
@@ -2,6 +2,231 @@
 <file path=word/document.xml><?xml version="1.0" encoding="utf-8"?>
 <w:document xmlns:wpc="http://schemas.microsoft.com/office/word/2010/wordprocessingCanvas" xmlns:mo="http://schemas.microsoft.com/office/mac/office/2008/main" xmlns:mc="http://schemas.openxmlformats.org/markup-compatibility/2006" xmlns:mv="urn:schemas-microsoft-com:mac:vml" xmlns:o="urn:schemas-microsoft-com:office:office" xmlns:r="http://schemas.openxmlformats.org/officeDocument/2006/relationships" xmlns:m="http://schemas.openxmlformats.org/officeDocument/2006/math" xmlns:v="urn:schemas-microsoft-com:vml" xmlns:wp14="http://schemas.microsoft.com/office/word/2010/wordprocessingDrawing" xmlns:wp="http://schemas.openxmlformats.org/drawingml/2006/wordprocessingDrawing" xmlns:w10="urn:schemas-microsoft-com:office:word" xmlns:w="http://schemas.openxmlformats.org/wordprocessingml/2006/main" xmlns:w14="http://schemas.microsoft.com/office/word/2010/wordml" xmlns:wpg="http://schemas.microsoft.com/office/word/2010/wordprocessingGroup" xmlns:wpi="http://schemas.microsoft.com/office/word/2010/wordprocessingInk" xmlns:wne="http://schemas.microsoft.com/office/word/2006/wordml" xmlns:wps="http://schemas.microsoft.com/office/word/2010/wordprocessingShape" mc:Ignorable="w14 wp14">
   <w:body>
+    <w:p>
+      <w:r>
+        <w:t>0.69</w:t>
+      </w:r>
+    </w:p>
+    <w:p>
+      <w:r>
+        <w:t>2.50</w:t>
+      </w:r>
+    </w:p>
+    <w:p>
+      <w:r>
+        <w:t>9.71</w:t>
+      </w:r>
+    </w:p>
+    <w:p>
+      <w:r>
+        <w:t>12.09</w:t>
+      </w:r>
+    </w:p>
+    <w:p>
+      <w:r>
+        <w:t>16.29</w:t>
+      </w:r>
+    </w:p>
+    <w:p>
+      <w:r>
+        <w:t>20.15</w:t>
+      </w:r>
+    </w:p>
+    <w:p>
+      <w:r>
+        <w:t>24.27</w:t>
+      </w:r>
+    </w:p>
+    <w:p>
+      <w:r>
+        <w:t>26.93</w:t>
+      </w:r>
+    </w:p>
+    <w:p>
+      <w:r>
+        <w:t>32.28</w:t>
+      </w:r>
+    </w:p>
+    <w:p>
+      <w:r>
+        <w:t>37.94</w:t>
+      </w:r>
+    </w:p>
+    <w:p>
+      <w:r>
+        <w:t>45.08</w:t>
+      </w:r>
+    </w:p>
+    <w:p>
+      <w:r>
+        <w:t>49.10</w:t>
+      </w:r>
+    </w:p>
+    <w:p>
+      <w:r>
+        <w:t>53.29</w:t>
+      </w:r>
+    </w:p>
+    <w:p>
+      <w:r>
+        <w:t>60.18</w:t>
+      </w:r>
+    </w:p>
+    <w:p>
+      <w:r>
+        <w:t>70.19</w:t>
+      </w:r>
+    </w:p>
+    <w:p>
+      <w:r>
+        <w:t>76.01</w:t>
+      </w:r>
+    </w:p>
+    <w:p>
+      <w:r>
+        <w:t>83.43</w:t>
+      </w:r>
+    </w:p>
+    <w:p>
+      <w:r>
+        <w:t>89.33</w:t>
+      </w:r>
+    </w:p>
+    <w:p>
+      <w:r>
+        <w:t>97.28</w:t>
+      </w:r>
+    </w:p>
+    <w:p>
+      <w:r>
+        <w:t>111.97</w:t>
+      </w:r>
+    </w:p>
+    <w:p>
+      <w:r>
+        <w:t>115.91</w:t>
+      </w:r>
+    </w:p>
+    <w:p>
+      <w:r>
+        <w:t>123.44</w:t>
+      </w:r>
+    </w:p>
+    <w:p>
+      <w:r>
+        <w:t>125.72</w:t>
+      </w:r>
+    </w:p>
+    <w:p>
+      <w:r>
+        <w:t>130.98</w:t>
+      </w:r>
+    </w:p>
+    <w:p>
+      <w:r>
+        <w:t>143.84</w:t>
+      </w:r>
+    </w:p>
+    <w:p>
+      <w:r>
+        <w:t>147.35</w:t>
+      </w:r>
+    </w:p>
+    <w:p>
+      <w:r>
+        <w:t>151.34</w:t>
+      </w:r>
+    </w:p>
+    <w:p>
+      <w:r>
+        <w:t>153.06</w:t>
+      </w:r>
+    </w:p>
+    <w:p>
+      <w:r>
+        <w:t>181.01</w:t>
+      </w:r>
+    </w:p>
+    <w:p>
+      <w:r>
+        <w:t>184.06</w:t>
+      </w:r>
+    </w:p>
+    <w:p>
+      <w:r>
+        <w:t>191.89</w:t>
+      </w:r>
+    </w:p>
+    <w:p>
+      <w:r>
+        <w:t>194.72</w:t>
+      </w:r>
+    </w:p>
+    <w:p>
+      <w:r>
+        <w:t>202.78</w:t>
+      </w:r>
+    </w:p>
+    <w:p>
+      <w:r>
+        <w:t>210.62</w:t>
+      </w:r>
+    </w:p>
+    <w:p>
+      <w:r>
+        <w:t>215.22</w:t>
+      </w:r>
+    </w:p>
+    <w:p>
+      <w:r>
+        <w:t>222.63</w:t>
+      </w:r>
+    </w:p>
+    <w:p>
+      <w:r>
+        <w:t>230.81</w:t>
+      </w:r>
+    </w:p>
+    <w:p>
+      <w:r>
+        <w:t>235.47</w:t>
+      </w:r>
+    </w:p>
+    <w:p>
+      <w:r>
+        <w:t>241.35</w:t>
+      </w:r>
+    </w:p>
+    <w:p>
+      <w:r>
+        <w:t>250.08</w:t>
+      </w:r>
+    </w:p>
+    <w:p>
+      <w:r>
+        <w:t>262.59</w:t>
+      </w:r>
+    </w:p>
+    <w:p>
+      <w:r>
+        <w:t>266.00</w:t>
+      </w:r>
+    </w:p>
+    <w:p>
+      <w:r>
+        <w:t>276.28</w:t>
+      </w:r>
+    </w:p>
+    <w:p>
+      <w:r>
+        <w:t>282.34</w:t>
+      </w:r>
+    </w:p>
+    <w:p>
+      <w:r>
+        <w:t>283.67</w:t>
+      </w:r>
+    </w:p>
     <w:sectPr>
       <w:pgSz w:w="12240" w:h="15840"/>
       <w:pgMar w:top="1440" w:right="1800" w:bottom="1440" w:left="1800" w:header="720" w:footer="720" w:gutter="0"/>

</xml_diff>

<commit_message>
Make centiseconds round to exact number
</commit_message>
<xml_diff>
--- a/test.docx
+++ b/test.docx
@@ -2,231 +2,6 @@
 <file path=word/document.xml><?xml version="1.0" encoding="utf-8"?>
 <w:document xmlns:wpc="http://schemas.microsoft.com/office/word/2010/wordprocessingCanvas" xmlns:mo="http://schemas.microsoft.com/office/mac/office/2008/main" xmlns:mc="http://schemas.openxmlformats.org/markup-compatibility/2006" xmlns:mv="urn:schemas-microsoft-com:mac:vml" xmlns:o="urn:schemas-microsoft-com:office:office" xmlns:r="http://schemas.openxmlformats.org/officeDocument/2006/relationships" xmlns:m="http://schemas.openxmlformats.org/officeDocument/2006/math" xmlns:v="urn:schemas-microsoft-com:vml" xmlns:wp14="http://schemas.microsoft.com/office/word/2010/wordprocessingDrawing" xmlns:wp="http://schemas.openxmlformats.org/drawingml/2006/wordprocessingDrawing" xmlns:w10="urn:schemas-microsoft-com:office:word" xmlns:w="http://schemas.openxmlformats.org/wordprocessingml/2006/main" xmlns:w14="http://schemas.microsoft.com/office/word/2010/wordml" xmlns:wpg="http://schemas.microsoft.com/office/word/2010/wordprocessingGroup" xmlns:wpi="http://schemas.microsoft.com/office/word/2010/wordprocessingInk" xmlns:wne="http://schemas.microsoft.com/office/word/2006/wordml" xmlns:wps="http://schemas.microsoft.com/office/word/2010/wordprocessingShape" mc:Ignorable="w14 wp14">
   <w:body>
-    <w:p>
-      <w:r>
-        <w:t>0.69</w:t>
-      </w:r>
-    </w:p>
-    <w:p>
-      <w:r>
-        <w:t>2.50</w:t>
-      </w:r>
-    </w:p>
-    <w:p>
-      <w:r>
-        <w:t>9.71</w:t>
-      </w:r>
-    </w:p>
-    <w:p>
-      <w:r>
-        <w:t>12.09</w:t>
-      </w:r>
-    </w:p>
-    <w:p>
-      <w:r>
-        <w:t>16.29</w:t>
-      </w:r>
-    </w:p>
-    <w:p>
-      <w:r>
-        <w:t>20.15</w:t>
-      </w:r>
-    </w:p>
-    <w:p>
-      <w:r>
-        <w:t>24.27</w:t>
-      </w:r>
-    </w:p>
-    <w:p>
-      <w:r>
-        <w:t>26.93</w:t>
-      </w:r>
-    </w:p>
-    <w:p>
-      <w:r>
-        <w:t>32.28</w:t>
-      </w:r>
-    </w:p>
-    <w:p>
-      <w:r>
-        <w:t>37.94</w:t>
-      </w:r>
-    </w:p>
-    <w:p>
-      <w:r>
-        <w:t>45.08</w:t>
-      </w:r>
-    </w:p>
-    <w:p>
-      <w:r>
-        <w:t>49.10</w:t>
-      </w:r>
-    </w:p>
-    <w:p>
-      <w:r>
-        <w:t>53.29</w:t>
-      </w:r>
-    </w:p>
-    <w:p>
-      <w:r>
-        <w:t>60.18</w:t>
-      </w:r>
-    </w:p>
-    <w:p>
-      <w:r>
-        <w:t>70.19</w:t>
-      </w:r>
-    </w:p>
-    <w:p>
-      <w:r>
-        <w:t>76.01</w:t>
-      </w:r>
-    </w:p>
-    <w:p>
-      <w:r>
-        <w:t>83.43</w:t>
-      </w:r>
-    </w:p>
-    <w:p>
-      <w:r>
-        <w:t>89.33</w:t>
-      </w:r>
-    </w:p>
-    <w:p>
-      <w:r>
-        <w:t>97.28</w:t>
-      </w:r>
-    </w:p>
-    <w:p>
-      <w:r>
-        <w:t>111.97</w:t>
-      </w:r>
-    </w:p>
-    <w:p>
-      <w:r>
-        <w:t>115.91</w:t>
-      </w:r>
-    </w:p>
-    <w:p>
-      <w:r>
-        <w:t>123.44</w:t>
-      </w:r>
-    </w:p>
-    <w:p>
-      <w:r>
-        <w:t>125.72</w:t>
-      </w:r>
-    </w:p>
-    <w:p>
-      <w:r>
-        <w:t>130.98</w:t>
-      </w:r>
-    </w:p>
-    <w:p>
-      <w:r>
-        <w:t>143.84</w:t>
-      </w:r>
-    </w:p>
-    <w:p>
-      <w:r>
-        <w:t>147.35</w:t>
-      </w:r>
-    </w:p>
-    <w:p>
-      <w:r>
-        <w:t>151.34</w:t>
-      </w:r>
-    </w:p>
-    <w:p>
-      <w:r>
-        <w:t>153.06</w:t>
-      </w:r>
-    </w:p>
-    <w:p>
-      <w:r>
-        <w:t>181.01</w:t>
-      </w:r>
-    </w:p>
-    <w:p>
-      <w:r>
-        <w:t>184.06</w:t>
-      </w:r>
-    </w:p>
-    <w:p>
-      <w:r>
-        <w:t>191.89</w:t>
-      </w:r>
-    </w:p>
-    <w:p>
-      <w:r>
-        <w:t>194.72</w:t>
-      </w:r>
-    </w:p>
-    <w:p>
-      <w:r>
-        <w:t>202.78</w:t>
-      </w:r>
-    </w:p>
-    <w:p>
-      <w:r>
-        <w:t>210.62</w:t>
-      </w:r>
-    </w:p>
-    <w:p>
-      <w:r>
-        <w:t>215.22</w:t>
-      </w:r>
-    </w:p>
-    <w:p>
-      <w:r>
-        <w:t>222.63</w:t>
-      </w:r>
-    </w:p>
-    <w:p>
-      <w:r>
-        <w:t>230.81</w:t>
-      </w:r>
-    </w:p>
-    <w:p>
-      <w:r>
-        <w:t>235.47</w:t>
-      </w:r>
-    </w:p>
-    <w:p>
-      <w:r>
-        <w:t>241.35</w:t>
-      </w:r>
-    </w:p>
-    <w:p>
-      <w:r>
-        <w:t>250.08</w:t>
-      </w:r>
-    </w:p>
-    <w:p>
-      <w:r>
-        <w:t>262.59</w:t>
-      </w:r>
-    </w:p>
-    <w:p>
-      <w:r>
-        <w:t>266.00</w:t>
-      </w:r>
-    </w:p>
-    <w:p>
-      <w:r>
-        <w:t>276.28</w:t>
-      </w:r>
-    </w:p>
-    <w:p>
-      <w:r>
-        <w:t>282.34</w:t>
-      </w:r>
-    </w:p>
-    <w:p>
-      <w:r>
-        <w:t>283.67</w:t>
-      </w:r>
-    </w:p>
     <w:sectPr>
       <w:pgSz w:w="12240" w:h="15840"/>
       <w:pgMar w:top="1440" w:right="1800" w:bottom="1440" w:left="1800" w:header="720" w:footer="720" w:gutter="0"/>

</xml_diff>

<commit_message>
Add color to time stamp
</commit_message>
<xml_diff>
--- a/test.docx
+++ b/test.docx
@@ -2,6 +2,681 @@
 <file path=word/document.xml><?xml version="1.0" encoding="utf-8"?>
 <w:document xmlns:wpc="http://schemas.microsoft.com/office/word/2010/wordprocessingCanvas" xmlns:mo="http://schemas.microsoft.com/office/mac/office/2008/main" xmlns:mc="http://schemas.openxmlformats.org/markup-compatibility/2006" xmlns:mv="urn:schemas-microsoft-com:mac:vml" xmlns:o="urn:schemas-microsoft-com:office:office" xmlns:r="http://schemas.openxmlformats.org/officeDocument/2006/relationships" xmlns:m="http://schemas.openxmlformats.org/officeDocument/2006/math" xmlns:v="urn:schemas-microsoft-com:vml" xmlns:wp14="http://schemas.microsoft.com/office/word/2010/wordprocessingDrawing" xmlns:wp="http://schemas.openxmlformats.org/drawingml/2006/wordprocessingDrawing" xmlns:w10="urn:schemas-microsoft-com:office:word" xmlns:w="http://schemas.openxmlformats.org/wordprocessingml/2006/main" xmlns:w14="http://schemas.microsoft.com/office/word/2010/wordml" xmlns:wpg="http://schemas.microsoft.com/office/word/2010/wordprocessingGroup" xmlns:wpi="http://schemas.microsoft.com/office/word/2010/wordprocessingInk" xmlns:wne="http://schemas.microsoft.com/office/word/2006/wordml" xmlns:wps="http://schemas.microsoft.com/office/word/2010/wordprocessingShape" mc:Ignorable="w14 wp14">
   <w:body>
+    <w:p>
+      <w:r>
+        <w:rPr>
+          <w:b/>
+          <w:color w:val="4224E9"/>
+        </w:rPr>
+        <w:t>00:00:00.69</w:t>
+      </w:r>
+      <w:r>
+        <w:t xml:space="preserve">                   </w:t>
+      </w:r>
+      <w:r>
+        <w:t>um</w:t>
+      </w:r>
+    </w:p>
+    <w:p>
+      <w:r>
+        <w:rPr>
+          <w:b/>
+          <w:color w:val="4224E9"/>
+        </w:rPr>
+        <w:t>00:00:02.50</w:t>
+      </w:r>
+      <w:r>
+        <w:t xml:space="preserve">                   </w:t>
+      </w:r>
+      <w:r>
+        <w:t>part of part of it so i agree with you sometimes it sounds like a lot but i think less than a year</w:t>
+      </w:r>
+    </w:p>
+    <w:p>
+      <w:r>
+        <w:rPr>
+          <w:b/>
+          <w:color w:val="4224E9"/>
+        </w:rPr>
+        <w:t>00:00:09.71</w:t>
+      </w:r>
+      <w:r>
+        <w:t xml:space="preserve">                   </w:t>
+      </w:r>
+      <w:r>
+        <w:t>they don't learn enough</w:t>
+      </w:r>
+    </w:p>
+    <w:p>
+      <w:r>
+        <w:rPr>
+          <w:b/>
+          <w:color w:val="4224E9"/>
+        </w:rPr>
+        <w:t>00:00:12.09</w:t>
+      </w:r>
+      <w:r>
+        <w:t xml:space="preserve">                   </w:t>
+      </w:r>
+      <w:r>
+        <w:t>i think you just about have to be ready from home for a full year</w:t>
+      </w:r>
+    </w:p>
+    <w:p>
+      <w:r>
+        <w:rPr>
+          <w:b/>
+          <w:color w:val="4224E9"/>
+        </w:rPr>
+        <w:t>00:00:16.29</w:t>
+      </w:r>
+      <w:r>
+        <w:t xml:space="preserve">                   </w:t>
+      </w:r>
+      <w:r>
+        <w:t>under less than ideal conditions</w:t>
+      </w:r>
+    </w:p>
+    <w:p>
+      <w:r>
+        <w:rPr>
+          <w:b/>
+          <w:color w:val="4224E9"/>
+        </w:rPr>
+        <w:t>00:00:20.15</w:t>
+      </w:r>
+      <w:r>
+        <w:t xml:space="preserve">                   </w:t>
+      </w:r>
+      <w:r>
+        <w:t>to learn some of the uh uh you know lessons it really need to be learned</w:t>
+      </w:r>
+    </w:p>
+    <w:p>
+      <w:r>
+        <w:rPr>
+          <w:b/>
+          <w:color w:val="4224E9"/>
+        </w:rPr>
+        <w:t>00:00:24.27</w:t>
+      </w:r>
+      <w:r>
+        <w:t xml:space="preserve">                   </w:t>
+      </w:r>
+      <w:r>
+        <w:t>may may i ask how old you are</w:t>
+      </w:r>
+    </w:p>
+    <w:p>
+      <w:r>
+        <w:rPr>
+          <w:b/>
+          <w:color w:val="4224E9"/>
+        </w:rPr>
+        <w:t>00:00:26.93</w:t>
+      </w:r>
+      <w:r>
+        <w:t xml:space="preserve">                   </w:t>
+      </w:r>
+      <w:r>
+        <w:t>twenty six year young enough so you might have been affected rate</w:t>
+      </w:r>
+    </w:p>
+    <w:p>
+      <w:r>
+        <w:rPr>
+          <w:b/>
+          <w:color w:val="4224E9"/>
+        </w:rPr>
+        <w:t>00:00:32.28</w:t>
+      </w:r>
+      <w:r>
+        <w:t xml:space="preserve">                   </w:t>
+      </w:r>
+      <w:r>
+        <w:t>so yeah i really i really feel that um if every kid had to be away from home</w:t>
+      </w:r>
+    </w:p>
+    <w:p>
+      <w:r>
+        <w:rPr>
+          <w:b/>
+          <w:color w:val="4224E9"/>
+        </w:rPr>
+        <w:t>00:00:37.94</w:t>
+      </w:r>
+      <w:r>
+        <w:t xml:space="preserve">                   </w:t>
+      </w:r>
+      <w:r>
+        <w:t>wh when they got back they certainly would have a different uh perspective</w:t>
+      </w:r>
+    </w:p>
+    <w:p>
+      <w:r>
+        <w:rPr>
+          <w:b/>
+          <w:color w:val="4224E9"/>
+        </w:rPr>
+        <w:t>00:00:45.08</w:t>
+      </w:r>
+      <w:r>
+        <w:t xml:space="preserve">                   </w:t>
+      </w:r>
+      <w:r>
+        <w:t>yeah i mean the</w:t>
+      </w:r>
+    </w:p>
+    <w:p>
+      <w:r>
+        <w:rPr>
+          <w:b/>
+          <w:color w:val="4224E9"/>
+        </w:rPr>
+        <w:t>00:00:49.10</w:t>
+      </w:r>
+      <w:r>
+        <w:t xml:space="preserve">                   </w:t>
+      </w:r>
+      <w:r>
+        <w:t>yeah and you know mom and dad and home look a lot better</w:t>
+      </w:r>
+    </w:p>
+    <w:p>
+      <w:r>
+        <w:rPr>
+          <w:b/>
+          <w:color w:val="4224E9"/>
+        </w:rPr>
+        <w:t>00:00:53.29</w:t>
+      </w:r>
+      <w:r>
+        <w:t xml:space="preserve">                   </w:t>
+      </w:r>
+      <w:r>
+        <w:t>you've been away and i don't mean even in a foreign country you know i mean if you're just away from home for a year</w:t>
+      </w:r>
+    </w:p>
+    <w:p>
+      <w:r>
+        <w:rPr>
+          <w:b/>
+          <w:color w:val="4224E9"/>
+        </w:rPr>
+        <w:t>00:01:00.18</w:t>
+      </w:r>
+      <w:r>
+        <w:t xml:space="preserve">                   </w:t>
+      </w:r>
+      <w:r>
+        <w:t>without the comforts of that mom and dad provide if i mean if you're lucky enough to have both but uh but uh yeah i i think it would be wonderful</w:t>
+      </w:r>
+    </w:p>
+    <w:p>
+      <w:r>
+        <w:rPr>
+          <w:b/>
+          <w:color w:val="4224E9"/>
+        </w:rPr>
+        <w:t>00:01:10.19</w:t>
+      </w:r>
+      <w:r>
+        <w:t xml:space="preserve">                   </w:t>
+      </w:r>
+      <w:r>
+        <w:t>and i think it would broaden the horizons of the kids for really</w:t>
+      </w:r>
+    </w:p>
+    <w:p>
+      <w:r>
+        <w:rPr>
+          <w:b/>
+          <w:color w:val="4224E9"/>
+        </w:rPr>
+        <w:t>00:01:16.01</w:t>
+      </w:r>
+      <w:r>
+        <w:t xml:space="preserve">                   </w:t>
+      </w:r>
+      <w:r>
+        <w:t>the way the rest of the world the rest of the country lives</w:t>
+      </w:r>
+    </w:p>
+    <w:p>
+      <w:r>
+        <w:rPr>
+          <w:b/>
+          <w:color w:val="4224E9"/>
+        </w:rPr>
+        <w:t>00:01:23.43</w:t>
+      </w:r>
+      <w:r>
+        <w:t xml:space="preserve">                   </w:t>
+      </w:r>
+      <w:r>
+        <w:t>it's a it's a matter of getting a feeling for humanity itself i think</w:t>
+      </w:r>
+    </w:p>
+    <w:p>
+      <w:r>
+        <w:rPr>
+          <w:b/>
+          <w:color w:val="4224E9"/>
+        </w:rPr>
+        <w:t>00:01:29.33</w:t>
+      </w:r>
+      <w:r>
+        <w:t xml:space="preserve">                   </w:t>
+      </w:r>
+      <w:r>
+        <w:t>have you been in the service at all</w:t>
+      </w:r>
+    </w:p>
+    <w:p>
+      <w:r>
+        <w:rPr>
+          <w:b/>
+          <w:color w:val="4224E9"/>
+        </w:rPr>
+        <w:t>00:01:37.28</w:t>
+      </w:r>
+      <w:r>
+        <w:t xml:space="preserve">                   </w:t>
+      </w:r>
+      <w:r>
+        <w:t>or listen uh that isn't even funny i don't know why i laughed please forgive me it asks it has to have been awful</w:t>
+      </w:r>
+    </w:p>
+    <w:p>
+      <w:r>
+        <w:rPr>
+          <w:b/>
+          <w:color w:val="4224E9"/>
+        </w:rPr>
+        <w:t>00:01:51.97</w:t>
+      </w:r>
+      <w:r>
+        <w:t xml:space="preserve">                   </w:t>
+      </w:r>
+      <w:r>
+        <w:t>it's uh i am so distressed with the media</w:t>
+      </w:r>
+    </w:p>
+    <w:p>
+      <w:r>
+        <w:rPr>
+          <w:b/>
+          <w:color w:val="4224E9"/>
+        </w:rPr>
+        <w:t>00:01:55.91</w:t>
+      </w:r>
+      <w:r>
+        <w:t xml:space="preserve">                   </w:t>
+      </w:r>
+      <w:r>
+        <w:t>the the the people in the helicopter that did not land and see if that guy from being killed</w:t>
+      </w:r>
+    </w:p>
+    <w:p>
+      <w:r>
+        <w:rPr>
+          <w:b/>
+          <w:color w:val="4224E9"/>
+        </w:rPr>
+        <w:t>00:02:03.44</w:t>
+      </w:r>
+      <w:r>
+        <w:t xml:space="preserve">                   </w:t>
+      </w:r>
+      <w:r>
+        <w:t>i mean</w:t>
+      </w:r>
+    </w:p>
+    <w:p>
+      <w:r>
+        <w:rPr>
+          <w:b/>
+          <w:color w:val="4224E9"/>
+        </w:rPr>
+        <w:t>00:02:05.72</w:t>
+      </w:r>
+      <w:r>
+        <w:t xml:space="preserve">                   </w:t>
+      </w:r>
+      <w:r>
+        <w:t>well i mean this is not like we're fighting the war someplace else</w:t>
+      </w:r>
+    </w:p>
+    <w:p>
+      <w:r>
+        <w:rPr>
+          <w:b/>
+          <w:color w:val="4224E9"/>
+        </w:rPr>
+        <w:t>00:02:10.98</w:t>
+      </w:r>
+      <w:r>
+        <w:t xml:space="preserve">                   </w:t>
+      </w:r>
+      <w:r>
+        <w:t>this is this is the bad guys we're killing us i'm sorry you know i just can't believe that they didn't go down there and stop that from happening</w:t>
+      </w:r>
+    </w:p>
+    <w:p>
+      <w:r>
+        <w:rPr>
+          <w:b/>
+          <w:color w:val="4224E9"/>
+        </w:rPr>
+        <w:t>00:02:23.84</w:t>
+      </w:r>
+      <w:r>
+        <w:t xml:space="preserve">                   </w:t>
+      </w:r>
+      <w:r>
+        <w:t>i i would think so but uh are you married</w:t>
+      </w:r>
+    </w:p>
+    <w:p>
+      <w:r>
+        <w:rPr>
+          <w:b/>
+          <w:color w:val="4224E9"/>
+        </w:rPr>
+        <w:t>00:02:27.35</w:t>
+      </w:r>
+      <w:r>
+        <w:t xml:space="preserve">                   </w:t>
+      </w:r>
+      <w:r>
+        <w:t>so you don't have anybody yet that you have to feel that you have to protect</w:t>
+      </w:r>
+    </w:p>
+    <w:p>
+      <w:r>
+        <w:rPr>
+          <w:b/>
+          <w:color w:val="4224E9"/>
+        </w:rPr>
+        <w:t>00:02:31.34</w:t>
+      </w:r>
+      <w:r>
+        <w:t xml:space="preserve">                   </w:t>
+      </w:r>
+      <w:r>
+        <w:t>but uh</w:t>
+      </w:r>
+    </w:p>
+    <w:p>
+      <w:r>
+        <w:rPr>
+          <w:b/>
+          <w:color w:val="4224E9"/>
+        </w:rPr>
+        <w:t>00:02:33.06</w:t>
+      </w:r>
+      <w:r>
+        <w:t xml:space="preserve">                   </w:t>
+      </w:r>
+      <w:r>
+        <w:t>well let's think on this for a moment if if you had been required sometime around the age of twenty to spend a year someplace doing something what what sort of things might you feel would be uh the types of things that would do good for the country</w:t>
+      </w:r>
+    </w:p>
+    <w:p>
+      <w:r>
+        <w:rPr>
+          <w:b/>
+          <w:color w:val="4224E9"/>
+        </w:rPr>
+        <w:t>00:03:01.01</w:t>
+      </w:r>
+      <w:r>
+        <w:t xml:space="preserve">                   </w:t>
+      </w:r>
+      <w:r>
+        <w:t>upper middle class probably</w:t>
+      </w:r>
+    </w:p>
+    <w:p>
+      <w:r>
+        <w:rPr>
+          <w:b/>
+          <w:color w:val="4224E9"/>
+        </w:rPr>
+        <w:t>00:03:04.06</w:t>
+      </w:r>
+      <w:r>
+        <w:t xml:space="preserve">                   </w:t>
+      </w:r>
+      <w:r>
+        <w:t>or are you higher than that</w:t>
+      </w:r>
+    </w:p>
+    <w:p>
+      <w:r>
+        <w:rPr>
+          <w:b/>
+          <w:color w:val="4224E9"/>
+        </w:rPr>
+        <w:t>00:03:11.89</w:t>
+      </w:r>
+      <w:r>
+        <w:t xml:space="preserve">                   </w:t>
+      </w:r>
+      <w:r>
+        <w:t>yeah that's true um</w:t>
+      </w:r>
+    </w:p>
+    <w:p>
+      <w:r>
+        <w:rPr>
+          <w:b/>
+          <w:color w:val="4224E9"/>
+        </w:rPr>
+        <w:t>00:03:14.72</w:t>
+      </w:r>
+      <w:r>
+        <w:t xml:space="preserve">                   </w:t>
+      </w:r>
+      <w:r>
+        <w:t>do you feel that uh well i i personally feel about six weeks of basic training ought to be a mandatory part of this year</w:t>
+      </w:r>
+    </w:p>
+    <w:p>
+      <w:r>
+        <w:rPr>
+          <w:b/>
+          <w:color w:val="4224E9"/>
+        </w:rPr>
+        <w:t>00:03:22.78</w:t>
+      </w:r>
+      <w:r>
+        <w:t xml:space="preserve">                   </w:t>
+      </w:r>
+      <w:r>
+        <w:t>do you have any feelings about that</w:t>
+      </w:r>
+    </w:p>
+    <w:p>
+      <w:r>
+        <w:rPr>
+          <w:b/>
+          <w:color w:val="4224E9"/>
+        </w:rPr>
+        <w:t>00:03:30.62</w:t>
+      </w:r>
+      <w:r>
+        <w:t xml:space="preserve">                   </w:t>
+      </w:r>
+      <w:r>
+        <w:t>well you okay you make it as rigorous as you can</w:t>
+      </w:r>
+    </w:p>
+    <w:p>
+      <w:r>
+        <w:rPr>
+          <w:b/>
+          <w:color w:val="4224E9"/>
+        </w:rPr>
+        <w:t>00:03:35.22</w:t>
+      </w:r>
+      <w:r>
+        <w:t xml:space="preserve">                   </w:t>
+      </w:r>
+      <w:r>
+        <w:t>for everybody you know and if they just can't make it uh it's like other things you you lesson as soon as they can make it</w:t>
+      </w:r>
+    </w:p>
+    <w:p>
+      <w:r>
+        <w:rPr>
+          <w:b/>
+          <w:color w:val="4224E9"/>
+        </w:rPr>
+        <w:t>00:03:42.63</w:t>
+      </w:r>
+      <w:r>
+        <w:t xml:space="preserve">                   </w:t>
+      </w:r>
+      <w:r>
+        <w:t>you try to demand that much of them but if they can't make it and and there are people you know who who are not we're not as healthy and so on and so forth</w:t>
+      </w:r>
+    </w:p>
+    <w:p>
+      <w:r>
+        <w:rPr>
+          <w:b/>
+          <w:color w:val="4224E9"/>
+        </w:rPr>
+        <w:t>00:03:50.81</w:t>
+      </w:r>
+      <w:r>
+        <w:t xml:space="preserve">                   </w:t>
+      </w:r>
+      <w:r>
+        <w:t>but they can find other things for them to do also</w:t>
+      </w:r>
+    </w:p>
+    <w:p>
+      <w:r>
+        <w:rPr>
+          <w:b/>
+          <w:color w:val="4224E9"/>
+        </w:rPr>
+        <w:t>00:03:55.47</w:t>
+      </w:r>
+      <w:r>
+        <w:t xml:space="preserve">                   </w:t>
+      </w:r>
+      <w:r>
+        <w:t>i mean it's it's like in high school or junior high or wherever that certain people are</w:t>
+      </w:r>
+    </w:p>
+    <w:p>
+      <w:r>
+        <w:rPr>
+          <w:b/>
+          <w:color w:val="4224E9"/>
+        </w:rPr>
+        <w:t>00:04:01.35</w:t>
+      </w:r>
+      <w:r>
+        <w:t xml:space="preserve">                   </w:t>
+      </w:r>
+      <w:r>
+        <w:t>excuse me from going to gym class or whatever but in the mean almost everybody has to do it</w:t>
+      </w:r>
+    </w:p>
+    <w:p>
+      <w:r>
+        <w:rPr>
+          <w:b/>
+          <w:color w:val="4224E9"/>
+        </w:rPr>
+        <w:t>00:04:10.08</w:t>
+      </w:r>
+      <w:r>
+        <w:t xml:space="preserve">                   </w:t>
+      </w:r>
+      <w:r>
+        <w:t>but</w:t>
+      </w:r>
+    </w:p>
+    <w:p>
+      <w:r>
+        <w:rPr>
+          <w:b/>
+          <w:color w:val="4224E9"/>
+        </w:rPr>
+        <w:t>00:04:22.59</w:t>
+      </w:r>
+      <w:r>
+        <w:t xml:space="preserve">                   </w:t>
+      </w:r>
+      <w:r>
+        <w:t>and and and college doesn't really do it</w:t>
+      </w:r>
+    </w:p>
+    <w:p>
+      <w:r>
+        <w:rPr>
+          <w:b/>
+          <w:color w:val="4224E9"/>
+        </w:rPr>
+        <w:t>00:04:25.00</w:t>
+      </w:r>
+      <w:r>
+        <w:t xml:space="preserve">                   </w:t>
+      </w:r>
+      <w:r>
+        <w:t>yeah first of all not everybody gets a chance to go to college but in college i mean you're still among basically the same class of people that you've grown up with</w:t>
+      </w:r>
+    </w:p>
+    <w:p>
+      <w:r>
+        <w:rPr>
+          <w:b/>
+          <w:color w:val="4224E9"/>
+        </w:rPr>
+        <w:t>00:04:36.28</w:t>
+      </w:r>
+      <w:r>
+        <w:t xml:space="preserve">                   </w:t>
+      </w:r>
+      <w:r>
+        <w:t>so you don't get to see how the other half lives or the other two thirds or however many there are now</w:t>
+      </w:r>
+    </w:p>
+    <w:p>
+      <w:r>
+        <w:rPr>
+          <w:b/>
+          <w:color w:val="4224E9"/>
+        </w:rPr>
+        <w:t>00:04:42.34</w:t>
+      </w:r>
+      <w:r>
+        <w:t xml:space="preserve">                   </w:t>
+      </w:r>
+      <w:r>
+        <w:t>um</w:t>
+      </w:r>
+    </w:p>
+    <w:p>
+      <w:r>
+        <w:rPr>
+          <w:b/>
+          <w:color w:val="4224E9"/>
+        </w:rPr>
+        <w:t>00:04:43.67</w:t>
+      </w:r>
+      <w:r>
+        <w:t xml:space="preserve">                   </w:t>
+      </w:r>
+      <w:r>
+        <w:t>i am old enough i'm over fifty</w:t>
+      </w:r>
+    </w:p>
     <w:sectPr>
       <w:pgSz w:w="12240" w:h="15840"/>
       <w:pgMar w:top="1440" w:right="1800" w:bottom="1440" w:left="1800" w:header="720" w:footer="720" w:gutter="0"/>

</xml_diff>

<commit_message>
Add red coloring for words with less than 0.75 confidence
</commit_message>
<xml_diff>
--- a/test.docx
+++ b/test.docx
@@ -11,10 +11,10 @@
         <w:t>00:00:00.69</w:t>
       </w:r>
       <w:r>
-        <w:t xml:space="preserve">                   </w:t>
-      </w:r>
-      <w:r>
-        <w:t>um</w:t>
+        <w:t xml:space="preserve">          </w:t>
+      </w:r>
+      <w:r>
+        <w:t xml:space="preserve">um </w:t>
       </w:r>
     </w:p>
     <w:p>
@@ -26,10 +26,76 @@
         <w:t>00:00:02.50</w:t>
       </w:r>
       <w:r>
-        <w:t xml:space="preserve">                   </w:t>
-      </w:r>
-      <w:r>
-        <w:t>part of part of it so i agree with you sometimes it sounds like a lot but i think less than a year</w:t>
+        <w:t xml:space="preserve">          </w:t>
+      </w:r>
+      <w:r>
+        <w:t xml:space="preserve">part </w:t>
+      </w:r>
+      <w:r>
+        <w:t xml:space="preserve">of </w:t>
+      </w:r>
+      <w:r>
+        <w:t xml:space="preserve">part </w:t>
+      </w:r>
+      <w:r>
+        <w:t xml:space="preserve">of </w:t>
+      </w:r>
+      <w:r>
+        <w:t xml:space="preserve">it </w:t>
+      </w:r>
+      <w:r>
+        <w:t xml:space="preserve">so </w:t>
+      </w:r>
+      <w:r>
+        <w:t xml:space="preserve">i </w:t>
+      </w:r>
+      <w:r>
+        <w:t xml:space="preserve">agree </w:t>
+      </w:r>
+      <w:r>
+        <w:t xml:space="preserve">with </w:t>
+      </w:r>
+      <w:r>
+        <w:t xml:space="preserve">you </w:t>
+      </w:r>
+      <w:r>
+        <w:t xml:space="preserve">sometimes </w:t>
+      </w:r>
+      <w:r>
+        <w:t xml:space="preserve">it </w:t>
+      </w:r>
+      <w:r>
+        <w:t xml:space="preserve">sounds </w:t>
+      </w:r>
+      <w:r>
+        <w:t xml:space="preserve">like </w:t>
+      </w:r>
+      <w:r>
+        <w:t xml:space="preserve">a </w:t>
+      </w:r>
+      <w:r>
+        <w:t xml:space="preserve">lot </w:t>
+      </w:r>
+      <w:r>
+        <w:t xml:space="preserve">but </w:t>
+      </w:r>
+      <w:r>
+        <w:t xml:space="preserve">i </w:t>
+      </w:r>
+      <w:r>
+        <w:t xml:space="preserve">think </w:t>
+      </w:r>
+      <w:r>
+        <w:t xml:space="preserve">less </w:t>
+      </w:r>
+      <w:r>
+        <w:t xml:space="preserve">than </w:t>
+      </w:r>
+      <w:r>
+        <w:t xml:space="preserve">a </w:t>
+      </w:r>
+      <w:r>
+        <w:t xml:space="preserve">year </w:t>
       </w:r>
     </w:p>
     <w:p>
@@ -41,10 +107,19 @@
         <w:t>00:00:09.71</w:t>
       </w:r>
       <w:r>
-        <w:t xml:space="preserve">                   </w:t>
-      </w:r>
-      <w:r>
-        <w:t>they don't learn enough</w:t>
+        <w:t xml:space="preserve">          </w:t>
+      </w:r>
+      <w:r>
+        <w:t xml:space="preserve">they </w:t>
+      </w:r>
+      <w:r>
+        <w:t xml:space="preserve">don't </w:t>
+      </w:r>
+      <w:r>
+        <w:t xml:space="preserve">learn </w:t>
+      </w:r>
+      <w:r>
+        <w:t xml:space="preserve">enough </w:t>
       </w:r>
     </w:p>
     <w:p>
@@ -56,10 +131,55 @@
         <w:t>00:00:12.09</w:t>
       </w:r>
       <w:r>
-        <w:t xml:space="preserve">                   </w:t>
-      </w:r>
-      <w:r>
-        <w:t>i think you just about have to be ready from home for a full year</w:t>
+        <w:t xml:space="preserve">          </w:t>
+      </w:r>
+      <w:r>
+        <w:t xml:space="preserve">i </w:t>
+      </w:r>
+      <w:r>
+        <w:t xml:space="preserve">think </w:t>
+      </w:r>
+      <w:r>
+        <w:t xml:space="preserve">you </w:t>
+      </w:r>
+      <w:r>
+        <w:t xml:space="preserve">just </w:t>
+      </w:r>
+      <w:r>
+        <w:t xml:space="preserve">about </w:t>
+      </w:r>
+      <w:r>
+        <w:t xml:space="preserve">have </w:t>
+      </w:r>
+      <w:r>
+        <w:t xml:space="preserve">to </w:t>
+      </w:r>
+      <w:r>
+        <w:t xml:space="preserve">be </w:t>
+      </w:r>
+      <w:r>
+        <w:rPr>
+          <w:color w:val="FF0000"/>
+        </w:rPr>
+        <w:t xml:space="preserve">ready </w:t>
+      </w:r>
+      <w:r>
+        <w:t xml:space="preserve">from </w:t>
+      </w:r>
+      <w:r>
+        <w:t xml:space="preserve">home </w:t>
+      </w:r>
+      <w:r>
+        <w:t xml:space="preserve">for </w:t>
+      </w:r>
+      <w:r>
+        <w:t xml:space="preserve">a </w:t>
+      </w:r>
+      <w:r>
+        <w:t xml:space="preserve">full </w:t>
+      </w:r>
+      <w:r>
+        <w:t xml:space="preserve">year </w:t>
       </w:r>
     </w:p>
     <w:p>
@@ -71,10 +191,22 @@
         <w:t>00:00:16.29</w:t>
       </w:r>
       <w:r>
-        <w:t xml:space="preserve">                   </w:t>
-      </w:r>
-      <w:r>
-        <w:t>under less than ideal conditions</w:t>
+        <w:t xml:space="preserve">          </w:t>
+      </w:r>
+      <w:r>
+        <w:t xml:space="preserve">under </w:t>
+      </w:r>
+      <w:r>
+        <w:t xml:space="preserve">less </w:t>
+      </w:r>
+      <w:r>
+        <w:t xml:space="preserve">than </w:t>
+      </w:r>
+      <w:r>
+        <w:t xml:space="preserve">ideal </w:t>
+      </w:r>
+      <w:r>
+        <w:t xml:space="preserve">conditions </w:t>
       </w:r>
     </w:p>
     <w:p>
@@ -86,10 +218,58 @@
         <w:t>00:00:20.15</w:t>
       </w:r>
       <w:r>
-        <w:t xml:space="preserve">                   </w:t>
-      </w:r>
-      <w:r>
-        <w:t>to learn some of the uh uh you know lessons it really need to be learned</w:t>
+        <w:t xml:space="preserve">          </w:t>
+      </w:r>
+      <w:r>
+        <w:t xml:space="preserve">to </w:t>
+      </w:r>
+      <w:r>
+        <w:t xml:space="preserve">learn </w:t>
+      </w:r>
+      <w:r>
+        <w:t xml:space="preserve">some </w:t>
+      </w:r>
+      <w:r>
+        <w:t xml:space="preserve">of </w:t>
+      </w:r>
+      <w:r>
+        <w:t xml:space="preserve">the </w:t>
+      </w:r>
+      <w:r>
+        <w:rPr>
+          <w:color w:val="FF0000"/>
+        </w:rPr>
+        <w:t xml:space="preserve">uh </w:t>
+      </w:r>
+      <w:r>
+        <w:t xml:space="preserve">uh </w:t>
+      </w:r>
+      <w:r>
+        <w:t xml:space="preserve">you </w:t>
+      </w:r>
+      <w:r>
+        <w:t xml:space="preserve">know </w:t>
+      </w:r>
+      <w:r>
+        <w:t xml:space="preserve">lessons </w:t>
+      </w:r>
+      <w:r>
+        <w:t xml:space="preserve">it </w:t>
+      </w:r>
+      <w:r>
+        <w:t xml:space="preserve">really </w:t>
+      </w:r>
+      <w:r>
+        <w:t xml:space="preserve">need </w:t>
+      </w:r>
+      <w:r>
+        <w:t xml:space="preserve">to </w:t>
+      </w:r>
+      <w:r>
+        <w:t xml:space="preserve">be </w:t>
+      </w:r>
+      <w:r>
+        <w:t xml:space="preserve">learned </w:t>
       </w:r>
     </w:p>
     <w:p>
@@ -101,10 +281,31 @@
         <w:t>00:00:24.27</w:t>
       </w:r>
       <w:r>
-        <w:t xml:space="preserve">                   </w:t>
-      </w:r>
-      <w:r>
-        <w:t>may may i ask how old you are</w:t>
+        <w:t xml:space="preserve">          </w:t>
+      </w:r>
+      <w:r>
+        <w:t xml:space="preserve">may </w:t>
+      </w:r>
+      <w:r>
+        <w:t xml:space="preserve">may </w:t>
+      </w:r>
+      <w:r>
+        <w:t xml:space="preserve">i </w:t>
+      </w:r>
+      <w:r>
+        <w:t xml:space="preserve">ask </w:t>
+      </w:r>
+      <w:r>
+        <w:t xml:space="preserve">how </w:t>
+      </w:r>
+      <w:r>
+        <w:t xml:space="preserve">old </w:t>
+      </w:r>
+      <w:r>
+        <w:t xml:space="preserve">you </w:t>
+      </w:r>
+      <w:r>
+        <w:t xml:space="preserve">are </w:t>
       </w:r>
     </w:p>
     <w:p>
@@ -116,10 +317,43 @@
         <w:t>00:00:26.93</w:t>
       </w:r>
       <w:r>
-        <w:t xml:space="preserve">                   </w:t>
-      </w:r>
-      <w:r>
-        <w:t>twenty six year young enough so you might have been affected rate</w:t>
+        <w:t xml:space="preserve">          </w:t>
+      </w:r>
+      <w:r>
+        <w:t xml:space="preserve">twenty </w:t>
+      </w:r>
+      <w:r>
+        <w:t xml:space="preserve">six </w:t>
+      </w:r>
+      <w:r>
+        <w:t xml:space="preserve">year </w:t>
+      </w:r>
+      <w:r>
+        <w:t xml:space="preserve">young </w:t>
+      </w:r>
+      <w:r>
+        <w:t xml:space="preserve">enough </w:t>
+      </w:r>
+      <w:r>
+        <w:t xml:space="preserve">so </w:t>
+      </w:r>
+      <w:r>
+        <w:t xml:space="preserve">you </w:t>
+      </w:r>
+      <w:r>
+        <w:t xml:space="preserve">might </w:t>
+      </w:r>
+      <w:r>
+        <w:t xml:space="preserve">have </w:t>
+      </w:r>
+      <w:r>
+        <w:t xml:space="preserve">been </w:t>
+      </w:r>
+      <w:r>
+        <w:t xml:space="preserve">affected </w:t>
+      </w:r>
+      <w:r>
+        <w:t xml:space="preserve">rate </w:t>
       </w:r>
     </w:p>
     <w:p>
@@ -131,10 +365,64 @@
         <w:t>00:00:32.28</w:t>
       </w:r>
       <w:r>
-        <w:t xml:space="preserve">                   </w:t>
-      </w:r>
-      <w:r>
-        <w:t>so yeah i really i really feel that um if every kid had to be away from home</w:t>
+        <w:t xml:space="preserve">          </w:t>
+      </w:r>
+      <w:r>
+        <w:t xml:space="preserve">so </w:t>
+      </w:r>
+      <w:r>
+        <w:t xml:space="preserve">yeah </w:t>
+      </w:r>
+      <w:r>
+        <w:t xml:space="preserve">i </w:t>
+      </w:r>
+      <w:r>
+        <w:t xml:space="preserve">really </w:t>
+      </w:r>
+      <w:r>
+        <w:t xml:space="preserve">i </w:t>
+      </w:r>
+      <w:r>
+        <w:t xml:space="preserve">really </w:t>
+      </w:r>
+      <w:r>
+        <w:t xml:space="preserve">feel </w:t>
+      </w:r>
+      <w:r>
+        <w:t xml:space="preserve">that </w:t>
+      </w:r>
+      <w:r>
+        <w:rPr>
+          <w:color w:val="FF0000"/>
+        </w:rPr>
+        <w:t xml:space="preserve">um </w:t>
+      </w:r>
+      <w:r>
+        <w:t xml:space="preserve">if </w:t>
+      </w:r>
+      <w:r>
+        <w:t xml:space="preserve">every </w:t>
+      </w:r>
+      <w:r>
+        <w:t xml:space="preserve">kid </w:t>
+      </w:r>
+      <w:r>
+        <w:t xml:space="preserve">had </w:t>
+      </w:r>
+      <w:r>
+        <w:t xml:space="preserve">to </w:t>
+      </w:r>
+      <w:r>
+        <w:t xml:space="preserve">be </w:t>
+      </w:r>
+      <w:r>
+        <w:t xml:space="preserve">away </w:t>
+      </w:r>
+      <w:r>
+        <w:t xml:space="preserve">from </w:t>
+      </w:r>
+      <w:r>
+        <w:t xml:space="preserve">home </w:t>
       </w:r>
     </w:p>
     <w:p>
@@ -146,10 +434,49 @@
         <w:t>00:00:37.94</w:t>
       </w:r>
       <w:r>
-        <w:t xml:space="preserve">                   </w:t>
-      </w:r>
-      <w:r>
-        <w:t>wh when they got back they certainly would have a different uh perspective</w:t>
+        <w:t xml:space="preserve">          </w:t>
+      </w:r>
+      <w:r>
+        <w:rPr>
+          <w:color w:val="FF0000"/>
+        </w:rPr>
+        <w:t xml:space="preserve">wh </w:t>
+      </w:r>
+      <w:r>
+        <w:t xml:space="preserve">when </w:t>
+      </w:r>
+      <w:r>
+        <w:t xml:space="preserve">they </w:t>
+      </w:r>
+      <w:r>
+        <w:t xml:space="preserve">got </w:t>
+      </w:r>
+      <w:r>
+        <w:t xml:space="preserve">back </w:t>
+      </w:r>
+      <w:r>
+        <w:t xml:space="preserve">they </w:t>
+      </w:r>
+      <w:r>
+        <w:t xml:space="preserve">certainly </w:t>
+      </w:r>
+      <w:r>
+        <w:t xml:space="preserve">would </w:t>
+      </w:r>
+      <w:r>
+        <w:t xml:space="preserve">have </w:t>
+      </w:r>
+      <w:r>
+        <w:t xml:space="preserve">a </w:t>
+      </w:r>
+      <w:r>
+        <w:t xml:space="preserve">different </w:t>
+      </w:r>
+      <w:r>
+        <w:t xml:space="preserve">uh </w:t>
+      </w:r>
+      <w:r>
+        <w:t xml:space="preserve">perspective </w:t>
       </w:r>
     </w:p>
     <w:p>
@@ -161,10 +488,22 @@
         <w:t>00:00:45.08</w:t>
       </w:r>
       <w:r>
-        <w:t xml:space="preserve">                   </w:t>
-      </w:r>
-      <w:r>
-        <w:t>yeah i mean the</w:t>
+        <w:t xml:space="preserve">          </w:t>
+      </w:r>
+      <w:r>
+        <w:t xml:space="preserve">yeah </w:t>
+      </w:r>
+      <w:r>
+        <w:t xml:space="preserve">i </w:t>
+      </w:r>
+      <w:r>
+        <w:t xml:space="preserve">mean </w:t>
+      </w:r>
+      <w:r>
+        <w:rPr>
+          <w:color w:val="FF0000"/>
+        </w:rPr>
+        <w:t xml:space="preserve">the </w:t>
       </w:r>
     </w:p>
     <w:p>
@@ -176,10 +515,49 @@
         <w:t>00:00:49.10</w:t>
       </w:r>
       <w:r>
-        <w:t xml:space="preserve">                   </w:t>
-      </w:r>
-      <w:r>
-        <w:t>yeah and you know mom and dad and home look a lot better</w:t>
+        <w:t xml:space="preserve">          </w:t>
+      </w:r>
+      <w:r>
+        <w:t xml:space="preserve">yeah </w:t>
+      </w:r>
+      <w:r>
+        <w:t xml:space="preserve">and </w:t>
+      </w:r>
+      <w:r>
+        <w:t xml:space="preserve">you </w:t>
+      </w:r>
+      <w:r>
+        <w:t xml:space="preserve">know </w:t>
+      </w:r>
+      <w:r>
+        <w:t xml:space="preserve">mom </w:t>
+      </w:r>
+      <w:r>
+        <w:t xml:space="preserve">and </w:t>
+      </w:r>
+      <w:r>
+        <w:t xml:space="preserve">dad </w:t>
+      </w:r>
+      <w:r>
+        <w:rPr>
+          <w:color w:val="FF0000"/>
+        </w:rPr>
+        <w:t xml:space="preserve">and </w:t>
+      </w:r>
+      <w:r>
+        <w:t xml:space="preserve">home </w:t>
+      </w:r>
+      <w:r>
+        <w:t xml:space="preserve">look </w:t>
+      </w:r>
+      <w:r>
+        <w:t xml:space="preserve">a </w:t>
+      </w:r>
+      <w:r>
+        <w:t xml:space="preserve">lot </w:t>
+      </w:r>
+      <w:r>
+        <w:t xml:space="preserve">better </w:t>
       </w:r>
     </w:p>
     <w:p>
@@ -191,10 +569,82 @@
         <w:t>00:00:53.29</w:t>
       </w:r>
       <w:r>
-        <w:t xml:space="preserve">                   </w:t>
-      </w:r>
-      <w:r>
-        <w:t>you've been away and i don't mean even in a foreign country you know i mean if you're just away from home for a year</w:t>
+        <w:t xml:space="preserve">          </w:t>
+      </w:r>
+      <w:r>
+        <w:t xml:space="preserve">you've </w:t>
+      </w:r>
+      <w:r>
+        <w:t xml:space="preserve">been </w:t>
+      </w:r>
+      <w:r>
+        <w:t xml:space="preserve">away </w:t>
+      </w:r>
+      <w:r>
+        <w:t xml:space="preserve">and </w:t>
+      </w:r>
+      <w:r>
+        <w:t xml:space="preserve">i </w:t>
+      </w:r>
+      <w:r>
+        <w:t xml:space="preserve">don't </w:t>
+      </w:r>
+      <w:r>
+        <w:t xml:space="preserve">mean </w:t>
+      </w:r>
+      <w:r>
+        <w:t xml:space="preserve">even </w:t>
+      </w:r>
+      <w:r>
+        <w:t xml:space="preserve">in </w:t>
+      </w:r>
+      <w:r>
+        <w:t xml:space="preserve">a </w:t>
+      </w:r>
+      <w:r>
+        <w:t xml:space="preserve">foreign </w:t>
+      </w:r>
+      <w:r>
+        <w:t xml:space="preserve">country </w:t>
+      </w:r>
+      <w:r>
+        <w:t xml:space="preserve">you </w:t>
+      </w:r>
+      <w:r>
+        <w:t xml:space="preserve">know </w:t>
+      </w:r>
+      <w:r>
+        <w:t xml:space="preserve">i </w:t>
+      </w:r>
+      <w:r>
+        <w:t xml:space="preserve">mean </w:t>
+      </w:r>
+      <w:r>
+        <w:t xml:space="preserve">if </w:t>
+      </w:r>
+      <w:r>
+        <w:t xml:space="preserve">you're </w:t>
+      </w:r>
+      <w:r>
+        <w:t xml:space="preserve">just </w:t>
+      </w:r>
+      <w:r>
+        <w:t xml:space="preserve">away </w:t>
+      </w:r>
+      <w:r>
+        <w:t xml:space="preserve">from </w:t>
+      </w:r>
+      <w:r>
+        <w:t xml:space="preserve">home </w:t>
+      </w:r>
+      <w:r>
+        <w:t xml:space="preserve">for </w:t>
+      </w:r>
+      <w:r>
+        <w:t xml:space="preserve">a </w:t>
+      </w:r>
+      <w:r>
+        <w:t xml:space="preserve">year </w:t>
       </w:r>
     </w:p>
     <w:p>
@@ -206,10 +656,103 @@
         <w:t>00:01:00.18</w:t>
       </w:r>
       <w:r>
-        <w:t xml:space="preserve">                   </w:t>
-      </w:r>
-      <w:r>
-        <w:t>without the comforts of that mom and dad provide if i mean if you're lucky enough to have both but uh but uh yeah i i think it would be wonderful</w:t>
+        <w:t xml:space="preserve">          </w:t>
+      </w:r>
+      <w:r>
+        <w:t xml:space="preserve">without </w:t>
+      </w:r>
+      <w:r>
+        <w:t xml:space="preserve">the </w:t>
+      </w:r>
+      <w:r>
+        <w:t xml:space="preserve">comforts </w:t>
+      </w:r>
+      <w:r>
+        <w:rPr>
+          <w:color w:val="FF0000"/>
+        </w:rPr>
+        <w:t xml:space="preserve">of </w:t>
+      </w:r>
+      <w:r>
+        <w:t xml:space="preserve">that </w:t>
+      </w:r>
+      <w:r>
+        <w:t xml:space="preserve">mom </w:t>
+      </w:r>
+      <w:r>
+        <w:t xml:space="preserve">and </w:t>
+      </w:r>
+      <w:r>
+        <w:t xml:space="preserve">dad </w:t>
+      </w:r>
+      <w:r>
+        <w:t xml:space="preserve">provide </w:t>
+      </w:r>
+      <w:r>
+        <w:t xml:space="preserve">if </w:t>
+      </w:r>
+      <w:r>
+        <w:t xml:space="preserve">i </w:t>
+      </w:r>
+      <w:r>
+        <w:t xml:space="preserve">mean </w:t>
+      </w:r>
+      <w:r>
+        <w:t xml:space="preserve">if </w:t>
+      </w:r>
+      <w:r>
+        <w:t xml:space="preserve">you're </w:t>
+      </w:r>
+      <w:r>
+        <w:t xml:space="preserve">lucky </w:t>
+      </w:r>
+      <w:r>
+        <w:t xml:space="preserve">enough </w:t>
+      </w:r>
+      <w:r>
+        <w:t xml:space="preserve">to </w:t>
+      </w:r>
+      <w:r>
+        <w:t xml:space="preserve">have </w:t>
+      </w:r>
+      <w:r>
+        <w:t xml:space="preserve">both </w:t>
+      </w:r>
+      <w:r>
+        <w:t xml:space="preserve">but </w:t>
+      </w:r>
+      <w:r>
+        <w:t xml:space="preserve">uh </w:t>
+      </w:r>
+      <w:r>
+        <w:t xml:space="preserve">but </w:t>
+      </w:r>
+      <w:r>
+        <w:t xml:space="preserve">uh </w:t>
+      </w:r>
+      <w:r>
+        <w:t xml:space="preserve">yeah </w:t>
+      </w:r>
+      <w:r>
+        <w:t xml:space="preserve">i </w:t>
+      </w:r>
+      <w:r>
+        <w:t xml:space="preserve">i </w:t>
+      </w:r>
+      <w:r>
+        <w:t xml:space="preserve">think </w:t>
+      </w:r>
+      <w:r>
+        <w:t xml:space="preserve">it </w:t>
+      </w:r>
+      <w:r>
+        <w:t xml:space="preserve">would </w:t>
+      </w:r>
+      <w:r>
+        <w:t xml:space="preserve">be </w:t>
+      </w:r>
+      <w:r>
+        <w:t xml:space="preserve">wonderful </w:t>
       </w:r>
     </w:p>
     <w:p>
@@ -221,10 +764,46 @@
         <w:t>00:01:10.19</w:t>
       </w:r>
       <w:r>
-        <w:t xml:space="preserve">                   </w:t>
-      </w:r>
-      <w:r>
-        <w:t>and i think it would broaden the horizons of the kids for really</w:t>
+        <w:t xml:space="preserve">          </w:t>
+      </w:r>
+      <w:r>
+        <w:t xml:space="preserve">and </w:t>
+      </w:r>
+      <w:r>
+        <w:t xml:space="preserve">i </w:t>
+      </w:r>
+      <w:r>
+        <w:t xml:space="preserve">think </w:t>
+      </w:r>
+      <w:r>
+        <w:t xml:space="preserve">it </w:t>
+      </w:r>
+      <w:r>
+        <w:t xml:space="preserve">would </w:t>
+      </w:r>
+      <w:r>
+        <w:t xml:space="preserve">broaden </w:t>
+      </w:r>
+      <w:r>
+        <w:t xml:space="preserve">the </w:t>
+      </w:r>
+      <w:r>
+        <w:t xml:space="preserve">horizons </w:t>
+      </w:r>
+      <w:r>
+        <w:t xml:space="preserve">of </w:t>
+      </w:r>
+      <w:r>
+        <w:t xml:space="preserve">the </w:t>
+      </w:r>
+      <w:r>
+        <w:t xml:space="preserve">kids </w:t>
+      </w:r>
+      <w:r>
+        <w:t xml:space="preserve">for </w:t>
+      </w:r>
+      <w:r>
+        <w:t xml:space="preserve">really </w:t>
       </w:r>
     </w:p>
     <w:p>
@@ -236,10 +815,46 @@
         <w:t>00:01:16.01</w:t>
       </w:r>
       <w:r>
-        <w:t xml:space="preserve">                   </w:t>
-      </w:r>
-      <w:r>
-        <w:t>the way the rest of the world the rest of the country lives</w:t>
+        <w:t xml:space="preserve">          </w:t>
+      </w:r>
+      <w:r>
+        <w:t xml:space="preserve">the </w:t>
+      </w:r>
+      <w:r>
+        <w:t xml:space="preserve">way </w:t>
+      </w:r>
+      <w:r>
+        <w:t xml:space="preserve">the </w:t>
+      </w:r>
+      <w:r>
+        <w:t xml:space="preserve">rest </w:t>
+      </w:r>
+      <w:r>
+        <w:t xml:space="preserve">of </w:t>
+      </w:r>
+      <w:r>
+        <w:t xml:space="preserve">the </w:t>
+      </w:r>
+      <w:r>
+        <w:t xml:space="preserve">world </w:t>
+      </w:r>
+      <w:r>
+        <w:t xml:space="preserve">the </w:t>
+      </w:r>
+      <w:r>
+        <w:t xml:space="preserve">rest </w:t>
+      </w:r>
+      <w:r>
+        <w:t xml:space="preserve">of </w:t>
+      </w:r>
+      <w:r>
+        <w:t xml:space="preserve">the </w:t>
+      </w:r>
+      <w:r>
+        <w:t xml:space="preserve">country </w:t>
+      </w:r>
+      <w:r>
+        <w:t xml:space="preserve">lives </w:t>
       </w:r>
     </w:p>
     <w:p>
@@ -251,10 +866,49 @@
         <w:t>00:01:23.43</w:t>
       </w:r>
       <w:r>
-        <w:t xml:space="preserve">                   </w:t>
-      </w:r>
-      <w:r>
-        <w:t>it's a it's a matter of getting a feeling for humanity itself i think</w:t>
+        <w:t xml:space="preserve">          </w:t>
+      </w:r>
+      <w:r>
+        <w:t xml:space="preserve">it's </w:t>
+      </w:r>
+      <w:r>
+        <w:t xml:space="preserve">a </w:t>
+      </w:r>
+      <w:r>
+        <w:t xml:space="preserve">it's </w:t>
+      </w:r>
+      <w:r>
+        <w:t xml:space="preserve">a </w:t>
+      </w:r>
+      <w:r>
+        <w:t xml:space="preserve">matter </w:t>
+      </w:r>
+      <w:r>
+        <w:t xml:space="preserve">of </w:t>
+      </w:r>
+      <w:r>
+        <w:t xml:space="preserve">getting </w:t>
+      </w:r>
+      <w:r>
+        <w:t xml:space="preserve">a </w:t>
+      </w:r>
+      <w:r>
+        <w:t xml:space="preserve">feeling </w:t>
+      </w:r>
+      <w:r>
+        <w:t xml:space="preserve">for </w:t>
+      </w:r>
+      <w:r>
+        <w:t xml:space="preserve">humanity </w:t>
+      </w:r>
+      <w:r>
+        <w:t xml:space="preserve">itself </w:t>
+      </w:r>
+      <w:r>
+        <w:t xml:space="preserve">i </w:t>
+      </w:r>
+      <w:r>
+        <w:t xml:space="preserve">think </w:t>
       </w:r>
     </w:p>
     <w:p>
@@ -266,10 +920,31 @@
         <w:t>00:01:29.33</w:t>
       </w:r>
       <w:r>
-        <w:t xml:space="preserve">                   </w:t>
-      </w:r>
-      <w:r>
-        <w:t>have you been in the service at all</w:t>
+        <w:t xml:space="preserve">          </w:t>
+      </w:r>
+      <w:r>
+        <w:t xml:space="preserve">have </w:t>
+      </w:r>
+      <w:r>
+        <w:t xml:space="preserve">you </w:t>
+      </w:r>
+      <w:r>
+        <w:t xml:space="preserve">been </w:t>
+      </w:r>
+      <w:r>
+        <w:t xml:space="preserve">in </w:t>
+      </w:r>
+      <w:r>
+        <w:t xml:space="preserve">the </w:t>
+      </w:r>
+      <w:r>
+        <w:t xml:space="preserve">service </w:t>
+      </w:r>
+      <w:r>
+        <w:t xml:space="preserve">at </w:t>
+      </w:r>
+      <w:r>
+        <w:t xml:space="preserve">all </w:t>
       </w:r>
     </w:p>
     <w:p>
@@ -281,10 +956,85 @@
         <w:t>00:01:37.28</w:t>
       </w:r>
       <w:r>
-        <w:t xml:space="preserve">                   </w:t>
-      </w:r>
-      <w:r>
-        <w:t>or listen uh that isn't even funny i don't know why i laughed please forgive me it asks it has to have been awful</w:t>
+        <w:t xml:space="preserve">          </w:t>
+      </w:r>
+      <w:r>
+        <w:t xml:space="preserve">or </w:t>
+      </w:r>
+      <w:r>
+        <w:t xml:space="preserve">listen </w:t>
+      </w:r>
+      <w:r>
+        <w:rPr>
+          <w:color w:val="FF0000"/>
+        </w:rPr>
+        <w:t xml:space="preserve">uh </w:t>
+      </w:r>
+      <w:r>
+        <w:t xml:space="preserve">that </w:t>
+      </w:r>
+      <w:r>
+        <w:t xml:space="preserve">isn't </w:t>
+      </w:r>
+      <w:r>
+        <w:t xml:space="preserve">even </w:t>
+      </w:r>
+      <w:r>
+        <w:t xml:space="preserve">funny </w:t>
+      </w:r>
+      <w:r>
+        <w:t xml:space="preserve">i </w:t>
+      </w:r>
+      <w:r>
+        <w:t xml:space="preserve">don't </w:t>
+      </w:r>
+      <w:r>
+        <w:t xml:space="preserve">know </w:t>
+      </w:r>
+      <w:r>
+        <w:t xml:space="preserve">why </w:t>
+      </w:r>
+      <w:r>
+        <w:t xml:space="preserve">i </w:t>
+      </w:r>
+      <w:r>
+        <w:t xml:space="preserve">laughed </w:t>
+      </w:r>
+      <w:r>
+        <w:t xml:space="preserve">please </w:t>
+      </w:r>
+      <w:r>
+        <w:t xml:space="preserve">forgive </w:t>
+      </w:r>
+      <w:r>
+        <w:t xml:space="preserve">me </w:t>
+      </w:r>
+      <w:r>
+        <w:t xml:space="preserve">it </w:t>
+      </w:r>
+      <w:r>
+        <w:rPr>
+          <w:color w:val="FF0000"/>
+        </w:rPr>
+        <w:t xml:space="preserve">asks </w:t>
+      </w:r>
+      <w:r>
+        <w:t xml:space="preserve">it </w:t>
+      </w:r>
+      <w:r>
+        <w:t xml:space="preserve">has </w:t>
+      </w:r>
+      <w:r>
+        <w:t xml:space="preserve">to </w:t>
+      </w:r>
+      <w:r>
+        <w:t xml:space="preserve">have </w:t>
+      </w:r>
+      <w:r>
+        <w:t xml:space="preserve">been </w:t>
+      </w:r>
+      <w:r>
+        <w:t xml:space="preserve">awful </w:t>
       </w:r>
     </w:p>
     <w:p>
@@ -296,10 +1046,40 @@
         <w:t>00:01:51.97</w:t>
       </w:r>
       <w:r>
-        <w:t xml:space="preserve">                   </w:t>
-      </w:r>
-      <w:r>
-        <w:t>it's uh i am so distressed with the media</w:t>
+        <w:t xml:space="preserve">          </w:t>
+      </w:r>
+      <w:r>
+        <w:t xml:space="preserve">it's </w:t>
+      </w:r>
+      <w:r>
+        <w:t xml:space="preserve">uh </w:t>
+      </w:r>
+      <w:r>
+        <w:rPr>
+          <w:color w:val="FF0000"/>
+        </w:rPr>
+        <w:t xml:space="preserve">i </w:t>
+      </w:r>
+      <w:r>
+        <w:rPr>
+          <w:color w:val="FF0000"/>
+        </w:rPr>
+        <w:t xml:space="preserve">am </w:t>
+      </w:r>
+      <w:r>
+        <w:t xml:space="preserve">so </w:t>
+      </w:r>
+      <w:r>
+        <w:t xml:space="preserve">distressed </w:t>
+      </w:r>
+      <w:r>
+        <w:t xml:space="preserve">with </w:t>
+      </w:r>
+      <w:r>
+        <w:t xml:space="preserve">the </w:t>
+      </w:r>
+      <w:r>
+        <w:t xml:space="preserve">media </w:t>
       </w:r>
     </w:p>
     <w:p>
@@ -311,10 +1091,70 @@
         <w:t>00:01:55.91</w:t>
       </w:r>
       <w:r>
-        <w:t xml:space="preserve">                   </w:t>
-      </w:r>
-      <w:r>
-        <w:t>the the the people in the helicopter that did not land and see if that guy from being killed</w:t>
+        <w:t xml:space="preserve">          </w:t>
+      </w:r>
+      <w:r>
+        <w:t xml:space="preserve">the </w:t>
+      </w:r>
+      <w:r>
+        <w:t xml:space="preserve">the </w:t>
+      </w:r>
+      <w:r>
+        <w:t xml:space="preserve">the </w:t>
+      </w:r>
+      <w:r>
+        <w:t xml:space="preserve">people </w:t>
+      </w:r>
+      <w:r>
+        <w:t xml:space="preserve">in </w:t>
+      </w:r>
+      <w:r>
+        <w:t xml:space="preserve">the </w:t>
+      </w:r>
+      <w:r>
+        <w:t xml:space="preserve">helicopter </w:t>
+      </w:r>
+      <w:r>
+        <w:t xml:space="preserve">that </w:t>
+      </w:r>
+      <w:r>
+        <w:t xml:space="preserve">did </w:t>
+      </w:r>
+      <w:r>
+        <w:t xml:space="preserve">not </w:t>
+      </w:r>
+      <w:r>
+        <w:t xml:space="preserve">land </w:t>
+      </w:r>
+      <w:r>
+        <w:t xml:space="preserve">and </w:t>
+      </w:r>
+      <w:r>
+        <w:rPr>
+          <w:color w:val="FF0000"/>
+        </w:rPr>
+        <w:t xml:space="preserve">see </w:t>
+      </w:r>
+      <w:r>
+        <w:rPr>
+          <w:color w:val="FF0000"/>
+        </w:rPr>
+        <w:t xml:space="preserve">if </w:t>
+      </w:r>
+      <w:r>
+        <w:t xml:space="preserve">that </w:t>
+      </w:r>
+      <w:r>
+        <w:t xml:space="preserve">guy </w:t>
+      </w:r>
+      <w:r>
+        <w:t xml:space="preserve">from </w:t>
+      </w:r>
+      <w:r>
+        <w:t xml:space="preserve">being </w:t>
+      </w:r>
+      <w:r>
+        <w:t xml:space="preserve">killed </w:t>
       </w:r>
     </w:p>
     <w:p>
@@ -326,10 +1166,19 @@
         <w:t>00:02:03.44</w:t>
       </w:r>
       <w:r>
-        <w:t xml:space="preserve">                   </w:t>
-      </w:r>
-      <w:r>
-        <w:t>i mean</w:t>
+        <w:t xml:space="preserve">          </w:t>
+      </w:r>
+      <w:r>
+        <w:rPr>
+          <w:color w:val="FF0000"/>
+        </w:rPr>
+        <w:t xml:space="preserve">i </w:t>
+      </w:r>
+      <w:r>
+        <w:rPr>
+          <w:color w:val="FF0000"/>
+        </w:rPr>
+        <w:t xml:space="preserve">mean </w:t>
       </w:r>
     </w:p>
     <w:p>
@@ -341,10 +1190,46 @@
         <w:t>00:02:05.72</w:t>
       </w:r>
       <w:r>
-        <w:t xml:space="preserve">                   </w:t>
-      </w:r>
-      <w:r>
-        <w:t>well i mean this is not like we're fighting the war someplace else</w:t>
+        <w:t xml:space="preserve">          </w:t>
+      </w:r>
+      <w:r>
+        <w:t xml:space="preserve">well </w:t>
+      </w:r>
+      <w:r>
+        <w:t xml:space="preserve">i </w:t>
+      </w:r>
+      <w:r>
+        <w:t xml:space="preserve">mean </w:t>
+      </w:r>
+      <w:r>
+        <w:t xml:space="preserve">this </w:t>
+      </w:r>
+      <w:r>
+        <w:t xml:space="preserve">is </w:t>
+      </w:r>
+      <w:r>
+        <w:t xml:space="preserve">not </w:t>
+      </w:r>
+      <w:r>
+        <w:t xml:space="preserve">like </w:t>
+      </w:r>
+      <w:r>
+        <w:t xml:space="preserve">we're </w:t>
+      </w:r>
+      <w:r>
+        <w:t xml:space="preserve">fighting </w:t>
+      </w:r>
+      <w:r>
+        <w:t xml:space="preserve">the </w:t>
+      </w:r>
+      <w:r>
+        <w:t xml:space="preserve">war </w:t>
+      </w:r>
+      <w:r>
+        <w:t xml:space="preserve">someplace </w:t>
+      </w:r>
+      <w:r>
+        <w:t xml:space="preserve">else </w:t>
       </w:r>
     </w:p>
     <w:p>
@@ -356,10 +1241,97 @@
         <w:t>00:02:10.98</w:t>
       </w:r>
       <w:r>
-        <w:t xml:space="preserve">                   </w:t>
-      </w:r>
-      <w:r>
-        <w:t>this is this is the bad guys we're killing us i'm sorry you know i just can't believe that they didn't go down there and stop that from happening</w:t>
+        <w:t xml:space="preserve">          </w:t>
+      </w:r>
+      <w:r>
+        <w:t xml:space="preserve">this </w:t>
+      </w:r>
+      <w:r>
+        <w:t xml:space="preserve">is </w:t>
+      </w:r>
+      <w:r>
+        <w:t xml:space="preserve">this </w:t>
+      </w:r>
+      <w:r>
+        <w:t xml:space="preserve">is </w:t>
+      </w:r>
+      <w:r>
+        <w:t xml:space="preserve">the </w:t>
+      </w:r>
+      <w:r>
+        <w:t xml:space="preserve">bad </w:t>
+      </w:r>
+      <w:r>
+        <w:t xml:space="preserve">guys </w:t>
+      </w:r>
+      <w:r>
+        <w:rPr>
+          <w:color w:val="FF0000"/>
+        </w:rPr>
+        <w:t xml:space="preserve">we're </w:t>
+      </w:r>
+      <w:r>
+        <w:t xml:space="preserve">killing </w:t>
+      </w:r>
+      <w:r>
+        <w:t xml:space="preserve">us </w:t>
+      </w:r>
+      <w:r>
+        <w:t xml:space="preserve">i'm </w:t>
+      </w:r>
+      <w:r>
+        <w:t xml:space="preserve">sorry </w:t>
+      </w:r>
+      <w:r>
+        <w:t xml:space="preserve">you </w:t>
+      </w:r>
+      <w:r>
+        <w:t xml:space="preserve">know </w:t>
+      </w:r>
+      <w:r>
+        <w:t xml:space="preserve">i </w:t>
+      </w:r>
+      <w:r>
+        <w:t xml:space="preserve">just </w:t>
+      </w:r>
+      <w:r>
+        <w:t xml:space="preserve">can't </w:t>
+      </w:r>
+      <w:r>
+        <w:t xml:space="preserve">believe </w:t>
+      </w:r>
+      <w:r>
+        <w:t xml:space="preserve">that </w:t>
+      </w:r>
+      <w:r>
+        <w:t xml:space="preserve">they </w:t>
+      </w:r>
+      <w:r>
+        <w:t xml:space="preserve">didn't </w:t>
+      </w:r>
+      <w:r>
+        <w:t xml:space="preserve">go </w:t>
+      </w:r>
+      <w:r>
+        <w:t xml:space="preserve">down </w:t>
+      </w:r>
+      <w:r>
+        <w:t xml:space="preserve">there </w:t>
+      </w:r>
+      <w:r>
+        <w:t xml:space="preserve">and </w:t>
+      </w:r>
+      <w:r>
+        <w:t xml:space="preserve">stop </w:t>
+      </w:r>
+      <w:r>
+        <w:t xml:space="preserve">that </w:t>
+      </w:r>
+      <w:r>
+        <w:t xml:space="preserve">from </w:t>
+      </w:r>
+      <w:r>
+        <w:t xml:space="preserve">happening </w:t>
       </w:r>
     </w:p>
     <w:p>
@@ -371,10 +1343,37 @@
         <w:t>00:02:23.84</w:t>
       </w:r>
       <w:r>
-        <w:t xml:space="preserve">                   </w:t>
-      </w:r>
-      <w:r>
-        <w:t>i i would think so but uh are you married</w:t>
+        <w:t xml:space="preserve">          </w:t>
+      </w:r>
+      <w:r>
+        <w:t xml:space="preserve">i </w:t>
+      </w:r>
+      <w:r>
+        <w:t xml:space="preserve">i </w:t>
+      </w:r>
+      <w:r>
+        <w:t xml:space="preserve">would </w:t>
+      </w:r>
+      <w:r>
+        <w:t xml:space="preserve">think </w:t>
+      </w:r>
+      <w:r>
+        <w:t xml:space="preserve">so </w:t>
+      </w:r>
+      <w:r>
+        <w:t xml:space="preserve">but </w:t>
+      </w:r>
+      <w:r>
+        <w:t xml:space="preserve">uh </w:t>
+      </w:r>
+      <w:r>
+        <w:t xml:space="preserve">are </w:t>
+      </w:r>
+      <w:r>
+        <w:t xml:space="preserve">you </w:t>
+      </w:r>
+      <w:r>
+        <w:t xml:space="preserve">married </w:t>
       </w:r>
     </w:p>
     <w:p>
@@ -386,10 +1385,61 @@
         <w:t>00:02:27.35</w:t>
       </w:r>
       <w:r>
-        <w:t xml:space="preserve">                   </w:t>
-      </w:r>
-      <w:r>
-        <w:t>so you don't have anybody yet that you have to feel that you have to protect</w:t>
+        <w:t xml:space="preserve">          </w:t>
+      </w:r>
+      <w:r>
+        <w:t xml:space="preserve">so </w:t>
+      </w:r>
+      <w:r>
+        <w:t xml:space="preserve">you </w:t>
+      </w:r>
+      <w:r>
+        <w:t xml:space="preserve">don't </w:t>
+      </w:r>
+      <w:r>
+        <w:t xml:space="preserve">have </w:t>
+      </w:r>
+      <w:r>
+        <w:t xml:space="preserve">anybody </w:t>
+      </w:r>
+      <w:r>
+        <w:t xml:space="preserve">yet </w:t>
+      </w:r>
+      <w:r>
+        <w:t xml:space="preserve">that </w:t>
+      </w:r>
+      <w:r>
+        <w:t xml:space="preserve">you </w:t>
+      </w:r>
+      <w:r>
+        <w:rPr>
+          <w:color w:val="FF0000"/>
+        </w:rPr>
+        <w:t xml:space="preserve">have </w:t>
+      </w:r>
+      <w:r>
+        <w:rPr>
+          <w:color w:val="FF0000"/>
+        </w:rPr>
+        <w:t xml:space="preserve">to </w:t>
+      </w:r>
+      <w:r>
+        <w:t xml:space="preserve">feel </w:t>
+      </w:r>
+      <w:r>
+        <w:t xml:space="preserve">that </w:t>
+      </w:r>
+      <w:r>
+        <w:t xml:space="preserve">you </w:t>
+      </w:r>
+      <w:r>
+        <w:t xml:space="preserve">have </w:t>
+      </w:r>
+      <w:r>
+        <w:t xml:space="preserve">to </w:t>
+      </w:r>
+      <w:r>
+        <w:t xml:space="preserve">protect </w:t>
       </w:r>
     </w:p>
     <w:p>
@@ -401,10 +1451,13 @@
         <w:t>00:02:31.34</w:t>
       </w:r>
       <w:r>
-        <w:t xml:space="preserve">                   </w:t>
-      </w:r>
-      <w:r>
-        <w:t>but uh</w:t>
+        <w:t xml:space="preserve">          </w:t>
+      </w:r>
+      <w:r>
+        <w:t xml:space="preserve">but </w:t>
+      </w:r>
+      <w:r>
+        <w:t xml:space="preserve">uh </w:t>
       </w:r>
     </w:p>
     <w:p>
@@ -416,10 +1469,157 @@
         <w:t>00:02:33.06</w:t>
       </w:r>
       <w:r>
-        <w:t xml:space="preserve">                   </w:t>
-      </w:r>
-      <w:r>
-        <w:t>well let's think on this for a moment if if you had been required sometime around the age of twenty to spend a year someplace doing something what what sort of things might you feel would be uh the types of things that would do good for the country</w:t>
+        <w:t xml:space="preserve">          </w:t>
+      </w:r>
+      <w:r>
+        <w:t xml:space="preserve">well </w:t>
+      </w:r>
+      <w:r>
+        <w:t xml:space="preserve">let's </w:t>
+      </w:r>
+      <w:r>
+        <w:t xml:space="preserve">think </w:t>
+      </w:r>
+      <w:r>
+        <w:t xml:space="preserve">on </w:t>
+      </w:r>
+      <w:r>
+        <w:t xml:space="preserve">this </w:t>
+      </w:r>
+      <w:r>
+        <w:t xml:space="preserve">for </w:t>
+      </w:r>
+      <w:r>
+        <w:t xml:space="preserve">a </w:t>
+      </w:r>
+      <w:r>
+        <w:t xml:space="preserve">moment </w:t>
+      </w:r>
+      <w:r>
+        <w:t xml:space="preserve">if </w:t>
+      </w:r>
+      <w:r>
+        <w:t xml:space="preserve">if </w:t>
+      </w:r>
+      <w:r>
+        <w:t xml:space="preserve">you </w:t>
+      </w:r>
+      <w:r>
+        <w:t xml:space="preserve">had </w:t>
+      </w:r>
+      <w:r>
+        <w:t xml:space="preserve">been </w:t>
+      </w:r>
+      <w:r>
+        <w:t xml:space="preserve">required </w:t>
+      </w:r>
+      <w:r>
+        <w:t xml:space="preserve">sometime </w:t>
+      </w:r>
+      <w:r>
+        <w:t xml:space="preserve">around </w:t>
+      </w:r>
+      <w:r>
+        <w:t xml:space="preserve">the </w:t>
+      </w:r>
+      <w:r>
+        <w:t xml:space="preserve">age </w:t>
+      </w:r>
+      <w:r>
+        <w:t xml:space="preserve">of </w:t>
+      </w:r>
+      <w:r>
+        <w:t xml:space="preserve">twenty </w:t>
+      </w:r>
+      <w:r>
+        <w:t xml:space="preserve">to </w:t>
+      </w:r>
+      <w:r>
+        <w:t xml:space="preserve">spend </w:t>
+      </w:r>
+      <w:r>
+        <w:t xml:space="preserve">a </w:t>
+      </w:r>
+      <w:r>
+        <w:t xml:space="preserve">year </w:t>
+      </w:r>
+      <w:r>
+        <w:t xml:space="preserve">someplace </w:t>
+      </w:r>
+      <w:r>
+        <w:t xml:space="preserve">doing </w:t>
+      </w:r>
+      <w:r>
+        <w:t xml:space="preserve">something </w:t>
+      </w:r>
+      <w:r>
+        <w:t xml:space="preserve">what </w:t>
+      </w:r>
+      <w:r>
+        <w:t xml:space="preserve">what </w:t>
+      </w:r>
+      <w:r>
+        <w:t xml:space="preserve">sort </w:t>
+      </w:r>
+      <w:r>
+        <w:t xml:space="preserve">of </w:t>
+      </w:r>
+      <w:r>
+        <w:t xml:space="preserve">things </w:t>
+      </w:r>
+      <w:r>
+        <w:t xml:space="preserve">might </w:t>
+      </w:r>
+      <w:r>
+        <w:t xml:space="preserve">you </w:t>
+      </w:r>
+      <w:r>
+        <w:t xml:space="preserve">feel </w:t>
+      </w:r>
+      <w:r>
+        <w:t xml:space="preserve">would </w:t>
+      </w:r>
+      <w:r>
+        <w:t xml:space="preserve">be </w:t>
+      </w:r>
+      <w:r>
+        <w:t xml:space="preserve">uh </w:t>
+      </w:r>
+      <w:r>
+        <w:t xml:space="preserve">the </w:t>
+      </w:r>
+      <w:r>
+        <w:rPr>
+          <w:color w:val="FF0000"/>
+        </w:rPr>
+        <w:t xml:space="preserve">types </w:t>
+      </w:r>
+      <w:r>
+        <w:t xml:space="preserve">of </w:t>
+      </w:r>
+      <w:r>
+        <w:t xml:space="preserve">things </w:t>
+      </w:r>
+      <w:r>
+        <w:t xml:space="preserve">that </w:t>
+      </w:r>
+      <w:r>
+        <w:t xml:space="preserve">would </w:t>
+      </w:r>
+      <w:r>
+        <w:t xml:space="preserve">do </w:t>
+      </w:r>
+      <w:r>
+        <w:t xml:space="preserve">good </w:t>
+      </w:r>
+      <w:r>
+        <w:t xml:space="preserve">for </w:t>
+      </w:r>
+      <w:r>
+        <w:t xml:space="preserve">the </w:t>
+      </w:r>
+      <w:r>
+        <w:t xml:space="preserve">country </w:t>
       </w:r>
     </w:p>
     <w:p>
@@ -431,10 +1631,19 @@
         <w:t>00:03:01.01</w:t>
       </w:r>
       <w:r>
-        <w:t xml:space="preserve">                   </w:t>
-      </w:r>
-      <w:r>
-        <w:t>upper middle class probably</w:t>
+        <w:t xml:space="preserve">          </w:t>
+      </w:r>
+      <w:r>
+        <w:t xml:space="preserve">upper </w:t>
+      </w:r>
+      <w:r>
+        <w:t xml:space="preserve">middle </w:t>
+      </w:r>
+      <w:r>
+        <w:t xml:space="preserve">class </w:t>
+      </w:r>
+      <w:r>
+        <w:t xml:space="preserve">probably </w:t>
       </w:r>
     </w:p>
     <w:p>
@@ -446,10 +1655,25 @@
         <w:t>00:03:04.06</w:t>
       </w:r>
       <w:r>
-        <w:t xml:space="preserve">                   </w:t>
-      </w:r>
-      <w:r>
-        <w:t>or are you higher than that</w:t>
+        <w:t xml:space="preserve">          </w:t>
+      </w:r>
+      <w:r>
+        <w:t xml:space="preserve">or </w:t>
+      </w:r>
+      <w:r>
+        <w:t xml:space="preserve">are </w:t>
+      </w:r>
+      <w:r>
+        <w:t xml:space="preserve">you </w:t>
+      </w:r>
+      <w:r>
+        <w:t xml:space="preserve">higher </w:t>
+      </w:r>
+      <w:r>
+        <w:t xml:space="preserve">than </w:t>
+      </w:r>
+      <w:r>
+        <w:t xml:space="preserve">that </w:t>
       </w:r>
     </w:p>
     <w:p>
@@ -461,10 +1685,19 @@
         <w:t>00:03:11.89</w:t>
       </w:r>
       <w:r>
-        <w:t xml:space="preserve">                   </w:t>
-      </w:r>
-      <w:r>
-        <w:t>yeah that's true um</w:t>
+        <w:t xml:space="preserve">          </w:t>
+      </w:r>
+      <w:r>
+        <w:t xml:space="preserve">yeah </w:t>
+      </w:r>
+      <w:r>
+        <w:t xml:space="preserve">that's </w:t>
+      </w:r>
+      <w:r>
+        <w:t xml:space="preserve">true </w:t>
+      </w:r>
+      <w:r>
+        <w:t xml:space="preserve">um </w:t>
       </w:r>
     </w:p>
     <w:p>
@@ -476,10 +1709,85 @@
         <w:t>00:03:14.72</w:t>
       </w:r>
       <w:r>
-        <w:t xml:space="preserve">                   </w:t>
-      </w:r>
-      <w:r>
-        <w:t>do you feel that uh well i i personally feel about six weeks of basic training ought to be a mandatory part of this year</w:t>
+        <w:t xml:space="preserve">          </w:t>
+      </w:r>
+      <w:r>
+        <w:t xml:space="preserve">do </w:t>
+      </w:r>
+      <w:r>
+        <w:t xml:space="preserve">you </w:t>
+      </w:r>
+      <w:r>
+        <w:t xml:space="preserve">feel </w:t>
+      </w:r>
+      <w:r>
+        <w:t xml:space="preserve">that </w:t>
+      </w:r>
+      <w:r>
+        <w:t xml:space="preserve">uh </w:t>
+      </w:r>
+      <w:r>
+        <w:t xml:space="preserve">well </w:t>
+      </w:r>
+      <w:r>
+        <w:t xml:space="preserve">i </w:t>
+      </w:r>
+      <w:r>
+        <w:t xml:space="preserve">i </w:t>
+      </w:r>
+      <w:r>
+        <w:t xml:space="preserve">personally </w:t>
+      </w:r>
+      <w:r>
+        <w:t xml:space="preserve">feel </w:t>
+      </w:r>
+      <w:r>
+        <w:rPr>
+          <w:color w:val="FF0000"/>
+        </w:rPr>
+        <w:t xml:space="preserve">about </w:t>
+      </w:r>
+      <w:r>
+        <w:t xml:space="preserve">six </w:t>
+      </w:r>
+      <w:r>
+        <w:t xml:space="preserve">weeks </w:t>
+      </w:r>
+      <w:r>
+        <w:t xml:space="preserve">of </w:t>
+      </w:r>
+      <w:r>
+        <w:t xml:space="preserve">basic </w:t>
+      </w:r>
+      <w:r>
+        <w:t xml:space="preserve">training </w:t>
+      </w:r>
+      <w:r>
+        <w:t xml:space="preserve">ought </w:t>
+      </w:r>
+      <w:r>
+        <w:t xml:space="preserve">to </w:t>
+      </w:r>
+      <w:r>
+        <w:t xml:space="preserve">be </w:t>
+      </w:r>
+      <w:r>
+        <w:t xml:space="preserve">a </w:t>
+      </w:r>
+      <w:r>
+        <w:t xml:space="preserve">mandatory </w:t>
+      </w:r>
+      <w:r>
+        <w:t xml:space="preserve">part </w:t>
+      </w:r>
+      <w:r>
+        <w:t xml:space="preserve">of </w:t>
+      </w:r>
+      <w:r>
+        <w:t xml:space="preserve">this </w:t>
+      </w:r>
+      <w:r>
+        <w:t xml:space="preserve">year </w:t>
       </w:r>
     </w:p>
     <w:p>
@@ -491,10 +1799,28 @@
         <w:t>00:03:22.78</w:t>
       </w:r>
       <w:r>
-        <w:t xml:space="preserve">                   </w:t>
-      </w:r>
-      <w:r>
-        <w:t>do you have any feelings about that</w:t>
+        <w:t xml:space="preserve">          </w:t>
+      </w:r>
+      <w:r>
+        <w:t xml:space="preserve">do </w:t>
+      </w:r>
+      <w:r>
+        <w:t xml:space="preserve">you </w:t>
+      </w:r>
+      <w:r>
+        <w:t xml:space="preserve">have </w:t>
+      </w:r>
+      <w:r>
+        <w:t xml:space="preserve">any </w:t>
+      </w:r>
+      <w:r>
+        <w:t xml:space="preserve">feelings </w:t>
+      </w:r>
+      <w:r>
+        <w:t xml:space="preserve">about </w:t>
+      </w:r>
+      <w:r>
+        <w:t xml:space="preserve">that </w:t>
       </w:r>
     </w:p>
     <w:p>
@@ -506,10 +1832,40 @@
         <w:t>00:03:30.62</w:t>
       </w:r>
       <w:r>
-        <w:t xml:space="preserve">                   </w:t>
-      </w:r>
-      <w:r>
-        <w:t>well you okay you make it as rigorous as you can</w:t>
+        <w:t xml:space="preserve">          </w:t>
+      </w:r>
+      <w:r>
+        <w:t xml:space="preserve">well </w:t>
+      </w:r>
+      <w:r>
+        <w:t xml:space="preserve">you </w:t>
+      </w:r>
+      <w:r>
+        <w:t xml:space="preserve">okay </w:t>
+      </w:r>
+      <w:r>
+        <w:t xml:space="preserve">you </w:t>
+      </w:r>
+      <w:r>
+        <w:t xml:space="preserve">make </w:t>
+      </w:r>
+      <w:r>
+        <w:t xml:space="preserve">it </w:t>
+      </w:r>
+      <w:r>
+        <w:t xml:space="preserve">as </w:t>
+      </w:r>
+      <w:r>
+        <w:t xml:space="preserve">rigorous </w:t>
+      </w:r>
+      <w:r>
+        <w:t xml:space="preserve">as </w:t>
+      </w:r>
+      <w:r>
+        <w:t xml:space="preserve">you </w:t>
+      </w:r>
+      <w:r>
+        <w:t xml:space="preserve">can </w:t>
       </w:r>
     </w:p>
     <w:p>
@@ -521,10 +1877,85 @@
         <w:t>00:03:35.22</w:t>
       </w:r>
       <w:r>
-        <w:t xml:space="preserve">                   </w:t>
-      </w:r>
-      <w:r>
-        <w:t>for everybody you know and if they just can't make it uh it's like other things you you lesson as soon as they can make it</w:t>
+        <w:t xml:space="preserve">          </w:t>
+      </w:r>
+      <w:r>
+        <w:t xml:space="preserve">for </w:t>
+      </w:r>
+      <w:r>
+        <w:t xml:space="preserve">everybody </w:t>
+      </w:r>
+      <w:r>
+        <w:t xml:space="preserve">you </w:t>
+      </w:r>
+      <w:r>
+        <w:t xml:space="preserve">know </w:t>
+      </w:r>
+      <w:r>
+        <w:t xml:space="preserve">and </w:t>
+      </w:r>
+      <w:r>
+        <w:t xml:space="preserve">if </w:t>
+      </w:r>
+      <w:r>
+        <w:t xml:space="preserve">they </w:t>
+      </w:r>
+      <w:r>
+        <w:t xml:space="preserve">just </w:t>
+      </w:r>
+      <w:r>
+        <w:t xml:space="preserve">can't </w:t>
+      </w:r>
+      <w:r>
+        <w:t xml:space="preserve">make </w:t>
+      </w:r>
+      <w:r>
+        <w:t xml:space="preserve">it </w:t>
+      </w:r>
+      <w:r>
+        <w:t xml:space="preserve">uh </w:t>
+      </w:r>
+      <w:r>
+        <w:t xml:space="preserve">it's </w:t>
+      </w:r>
+      <w:r>
+        <w:t xml:space="preserve">like </w:t>
+      </w:r>
+      <w:r>
+        <w:t xml:space="preserve">other </w:t>
+      </w:r>
+      <w:r>
+        <w:t xml:space="preserve">things </w:t>
+      </w:r>
+      <w:r>
+        <w:t xml:space="preserve">you </w:t>
+      </w:r>
+      <w:r>
+        <w:t xml:space="preserve">you </w:t>
+      </w:r>
+      <w:r>
+        <w:t xml:space="preserve">lesson </w:t>
+      </w:r>
+      <w:r>
+        <w:t xml:space="preserve">as </w:t>
+      </w:r>
+      <w:r>
+        <w:t xml:space="preserve">soon </w:t>
+      </w:r>
+      <w:r>
+        <w:t xml:space="preserve">as </w:t>
+      </w:r>
+      <w:r>
+        <w:t xml:space="preserve">they </w:t>
+      </w:r>
+      <w:r>
+        <w:t xml:space="preserve">can </w:t>
+      </w:r>
+      <w:r>
+        <w:t xml:space="preserve">make </w:t>
+      </w:r>
+      <w:r>
+        <w:t xml:space="preserve">it </w:t>
       </w:r>
     </w:p>
     <w:p>
@@ -536,10 +1967,127 @@
         <w:t>00:03:42.63</w:t>
       </w:r>
       <w:r>
-        <w:t xml:space="preserve">                   </w:t>
-      </w:r>
-      <w:r>
-        <w:t>you try to demand that much of them but if they can't make it and and there are people you know who who are not we're not as healthy and so on and so forth</w:t>
+        <w:t xml:space="preserve">          </w:t>
+      </w:r>
+      <w:r>
+        <w:t xml:space="preserve">you </w:t>
+      </w:r>
+      <w:r>
+        <w:t xml:space="preserve">try </w:t>
+      </w:r>
+      <w:r>
+        <w:t xml:space="preserve">to </w:t>
+      </w:r>
+      <w:r>
+        <w:t xml:space="preserve">demand </w:t>
+      </w:r>
+      <w:r>
+        <w:t xml:space="preserve">that </w:t>
+      </w:r>
+      <w:r>
+        <w:t xml:space="preserve">much </w:t>
+      </w:r>
+      <w:r>
+        <w:t xml:space="preserve">of </w:t>
+      </w:r>
+      <w:r>
+        <w:t xml:space="preserve">them </w:t>
+      </w:r>
+      <w:r>
+        <w:t xml:space="preserve">but </w:t>
+      </w:r>
+      <w:r>
+        <w:t xml:space="preserve">if </w:t>
+      </w:r>
+      <w:r>
+        <w:t xml:space="preserve">they </w:t>
+      </w:r>
+      <w:r>
+        <w:t xml:space="preserve">can't </w:t>
+      </w:r>
+      <w:r>
+        <w:t xml:space="preserve">make </w:t>
+      </w:r>
+      <w:r>
+        <w:t xml:space="preserve">it </w:t>
+      </w:r>
+      <w:r>
+        <w:t xml:space="preserve">and </w:t>
+      </w:r>
+      <w:r>
+        <w:t xml:space="preserve">and </w:t>
+      </w:r>
+      <w:r>
+        <w:t xml:space="preserve">there </w:t>
+      </w:r>
+      <w:r>
+        <w:t xml:space="preserve">are </w:t>
+      </w:r>
+      <w:r>
+        <w:t xml:space="preserve">people </w:t>
+      </w:r>
+      <w:r>
+        <w:rPr>
+          <w:color w:val="FF0000"/>
+        </w:rPr>
+        <w:t xml:space="preserve">you </w:t>
+      </w:r>
+      <w:r>
+        <w:rPr>
+          <w:color w:val="FF0000"/>
+        </w:rPr>
+        <w:t xml:space="preserve">know </w:t>
+      </w:r>
+      <w:r>
+        <w:t xml:space="preserve">who </w:t>
+      </w:r>
+      <w:r>
+        <w:t xml:space="preserve">who </w:t>
+      </w:r>
+      <w:r>
+        <w:t xml:space="preserve">are </w:t>
+      </w:r>
+      <w:r>
+        <w:t xml:space="preserve">not </w:t>
+      </w:r>
+      <w:r>
+        <w:rPr>
+          <w:color w:val="FF0000"/>
+        </w:rPr>
+        <w:t xml:space="preserve">we're </w:t>
+      </w:r>
+      <w:r>
+        <w:rPr>
+          <w:color w:val="FF0000"/>
+        </w:rPr>
+        <w:t xml:space="preserve">not </w:t>
+      </w:r>
+      <w:r>
+        <w:rPr>
+          <w:color w:val="FF0000"/>
+        </w:rPr>
+        <w:t xml:space="preserve">as </w:t>
+      </w:r>
+      <w:r>
+        <w:t xml:space="preserve">healthy </w:t>
+      </w:r>
+      <w:r>
+        <w:t xml:space="preserve">and </w:t>
+      </w:r>
+      <w:r>
+        <w:t xml:space="preserve">so </w:t>
+      </w:r>
+      <w:r>
+        <w:t xml:space="preserve">on </w:t>
+      </w:r>
+      <w:r>
+        <w:t xml:space="preserve">and </w:t>
+      </w:r>
+      <w:r>
+        <w:t xml:space="preserve">so </w:t>
+      </w:r>
+      <w:r>
+        <w:t xml:space="preserve">forth </w:t>
       </w:r>
     </w:p>
     <w:p>
@@ -551,10 +2099,40 @@
         <w:t>00:03:50.81</w:t>
       </w:r>
       <w:r>
-        <w:t xml:space="preserve">                   </w:t>
-      </w:r>
-      <w:r>
-        <w:t>but they can find other things for them to do also</w:t>
+        <w:t xml:space="preserve">          </w:t>
+      </w:r>
+      <w:r>
+        <w:t xml:space="preserve">but </w:t>
+      </w:r>
+      <w:r>
+        <w:t xml:space="preserve">they </w:t>
+      </w:r>
+      <w:r>
+        <w:t xml:space="preserve">can </w:t>
+      </w:r>
+      <w:r>
+        <w:t xml:space="preserve">find </w:t>
+      </w:r>
+      <w:r>
+        <w:t xml:space="preserve">other </w:t>
+      </w:r>
+      <w:r>
+        <w:t xml:space="preserve">things </w:t>
+      </w:r>
+      <w:r>
+        <w:t xml:space="preserve">for </w:t>
+      </w:r>
+      <w:r>
+        <w:t xml:space="preserve">them </w:t>
+      </w:r>
+      <w:r>
+        <w:t xml:space="preserve">to </w:t>
+      </w:r>
+      <w:r>
+        <w:t xml:space="preserve">do </w:t>
+      </w:r>
+      <w:r>
+        <w:t xml:space="preserve">also </w:t>
       </w:r>
     </w:p>
     <w:p>
@@ -566,10 +2144,58 @@
         <w:t>00:03:55.47</w:t>
       </w:r>
       <w:r>
-        <w:t xml:space="preserve">                   </w:t>
-      </w:r>
-      <w:r>
-        <w:t>i mean it's it's like in high school or junior high or wherever that certain people are</w:t>
+        <w:t xml:space="preserve">          </w:t>
+      </w:r>
+      <w:r>
+        <w:t xml:space="preserve">i </w:t>
+      </w:r>
+      <w:r>
+        <w:t xml:space="preserve">mean </w:t>
+      </w:r>
+      <w:r>
+        <w:t xml:space="preserve">it's </w:t>
+      </w:r>
+      <w:r>
+        <w:t xml:space="preserve">it's </w:t>
+      </w:r>
+      <w:r>
+        <w:t xml:space="preserve">like </w:t>
+      </w:r>
+      <w:r>
+        <w:t xml:space="preserve">in </w:t>
+      </w:r>
+      <w:r>
+        <w:t xml:space="preserve">high </w:t>
+      </w:r>
+      <w:r>
+        <w:t xml:space="preserve">school </w:t>
+      </w:r>
+      <w:r>
+        <w:t xml:space="preserve">or </w:t>
+      </w:r>
+      <w:r>
+        <w:t xml:space="preserve">junior </w:t>
+      </w:r>
+      <w:r>
+        <w:t xml:space="preserve">high </w:t>
+      </w:r>
+      <w:r>
+        <w:t xml:space="preserve">or </w:t>
+      </w:r>
+      <w:r>
+        <w:t xml:space="preserve">wherever </w:t>
+      </w:r>
+      <w:r>
+        <w:t xml:space="preserve">that </w:t>
+      </w:r>
+      <w:r>
+        <w:t xml:space="preserve">certain </w:t>
+      </w:r>
+      <w:r>
+        <w:t xml:space="preserve">people </w:t>
+      </w:r>
+      <w:r>
+        <w:t xml:space="preserve">are </w:t>
       </w:r>
     </w:p>
     <w:p>
@@ -581,10 +2207,64 @@
         <w:t>00:04:01.35</w:t>
       </w:r>
       <w:r>
-        <w:t xml:space="preserve">                   </w:t>
-      </w:r>
-      <w:r>
-        <w:t>excuse me from going to gym class or whatever but in the mean almost everybody has to do it</w:t>
+        <w:t xml:space="preserve">          </w:t>
+      </w:r>
+      <w:r>
+        <w:t xml:space="preserve">excuse </w:t>
+      </w:r>
+      <w:r>
+        <w:t xml:space="preserve">me </w:t>
+      </w:r>
+      <w:r>
+        <w:t xml:space="preserve">from </w:t>
+      </w:r>
+      <w:r>
+        <w:t xml:space="preserve">going </w:t>
+      </w:r>
+      <w:r>
+        <w:t xml:space="preserve">to </w:t>
+      </w:r>
+      <w:r>
+        <w:t xml:space="preserve">gym </w:t>
+      </w:r>
+      <w:r>
+        <w:t xml:space="preserve">class </w:t>
+      </w:r>
+      <w:r>
+        <w:t xml:space="preserve">or </w:t>
+      </w:r>
+      <w:r>
+        <w:t xml:space="preserve">whatever </w:t>
+      </w:r>
+      <w:r>
+        <w:t xml:space="preserve">but </w:t>
+      </w:r>
+      <w:r>
+        <w:t xml:space="preserve">in </w:t>
+      </w:r>
+      <w:r>
+        <w:t xml:space="preserve">the </w:t>
+      </w:r>
+      <w:r>
+        <w:t xml:space="preserve">mean </w:t>
+      </w:r>
+      <w:r>
+        <w:t xml:space="preserve">almost </w:t>
+      </w:r>
+      <w:r>
+        <w:t xml:space="preserve">everybody </w:t>
+      </w:r>
+      <w:r>
+        <w:t xml:space="preserve">has </w:t>
+      </w:r>
+      <w:r>
+        <w:t xml:space="preserve">to </w:t>
+      </w:r>
+      <w:r>
+        <w:t xml:space="preserve">do </w:t>
+      </w:r>
+      <w:r>
+        <w:t xml:space="preserve">it </w:t>
       </w:r>
     </w:p>
     <w:p>
@@ -596,10 +2276,10 @@
         <w:t>00:04:10.08</w:t>
       </w:r>
       <w:r>
-        <w:t xml:space="preserve">                   </w:t>
-      </w:r>
-      <w:r>
-        <w:t>but</w:t>
+        <w:t xml:space="preserve">          </w:t>
+      </w:r>
+      <w:r>
+        <w:t xml:space="preserve">but </w:t>
       </w:r>
     </w:p>
     <w:p>
@@ -611,10 +2291,37 @@
         <w:t>00:04:22.59</w:t>
       </w:r>
       <w:r>
-        <w:t xml:space="preserve">                   </w:t>
-      </w:r>
-      <w:r>
-        <w:t>and and and college doesn't really do it</w:t>
+        <w:t xml:space="preserve">          </w:t>
+      </w:r>
+      <w:r>
+        <w:rPr>
+          <w:color w:val="FF0000"/>
+        </w:rPr>
+        <w:t xml:space="preserve">and </w:t>
+      </w:r>
+      <w:r>
+        <w:t xml:space="preserve">and </w:t>
+      </w:r>
+      <w:r>
+        <w:rPr>
+          <w:color w:val="FF0000"/>
+        </w:rPr>
+        <w:t xml:space="preserve">and </w:t>
+      </w:r>
+      <w:r>
+        <w:t xml:space="preserve">college </w:t>
+      </w:r>
+      <w:r>
+        <w:t xml:space="preserve">doesn't </w:t>
+      </w:r>
+      <w:r>
+        <w:t xml:space="preserve">really </w:t>
+      </w:r>
+      <w:r>
+        <w:t xml:space="preserve">do </w:t>
+      </w:r>
+      <w:r>
+        <w:t xml:space="preserve">it </w:t>
       </w:r>
     </w:p>
     <w:p>
@@ -626,10 +2333,103 @@
         <w:t>00:04:25.00</w:t>
       </w:r>
       <w:r>
-        <w:t xml:space="preserve">                   </w:t>
-      </w:r>
-      <w:r>
-        <w:t>yeah first of all not everybody gets a chance to go to college but in college i mean you're still among basically the same class of people that you've grown up with</w:t>
+        <w:t xml:space="preserve">          </w:t>
+      </w:r>
+      <w:r>
+        <w:t xml:space="preserve">yeah </w:t>
+      </w:r>
+      <w:r>
+        <w:t xml:space="preserve">first </w:t>
+      </w:r>
+      <w:r>
+        <w:t xml:space="preserve">of </w:t>
+      </w:r>
+      <w:r>
+        <w:t xml:space="preserve">all </w:t>
+      </w:r>
+      <w:r>
+        <w:t xml:space="preserve">not </w:t>
+      </w:r>
+      <w:r>
+        <w:t xml:space="preserve">everybody </w:t>
+      </w:r>
+      <w:r>
+        <w:t xml:space="preserve">gets </w:t>
+      </w:r>
+      <w:r>
+        <w:t xml:space="preserve">a </w:t>
+      </w:r>
+      <w:r>
+        <w:t xml:space="preserve">chance </w:t>
+      </w:r>
+      <w:r>
+        <w:t xml:space="preserve">to </w:t>
+      </w:r>
+      <w:r>
+        <w:t xml:space="preserve">go </w:t>
+      </w:r>
+      <w:r>
+        <w:t xml:space="preserve">to </w:t>
+      </w:r>
+      <w:r>
+        <w:t xml:space="preserve">college </w:t>
+      </w:r>
+      <w:r>
+        <w:t xml:space="preserve">but </w:t>
+      </w:r>
+      <w:r>
+        <w:t xml:space="preserve">in </w:t>
+      </w:r>
+      <w:r>
+        <w:t xml:space="preserve">college </w:t>
+      </w:r>
+      <w:r>
+        <w:t xml:space="preserve">i </w:t>
+      </w:r>
+      <w:r>
+        <w:t xml:space="preserve">mean </w:t>
+      </w:r>
+      <w:r>
+        <w:t xml:space="preserve">you're </w:t>
+      </w:r>
+      <w:r>
+        <w:t xml:space="preserve">still </w:t>
+      </w:r>
+      <w:r>
+        <w:t xml:space="preserve">among </w:t>
+      </w:r>
+      <w:r>
+        <w:t xml:space="preserve">basically </w:t>
+      </w:r>
+      <w:r>
+        <w:t xml:space="preserve">the </w:t>
+      </w:r>
+      <w:r>
+        <w:t xml:space="preserve">same </w:t>
+      </w:r>
+      <w:r>
+        <w:t xml:space="preserve">class </w:t>
+      </w:r>
+      <w:r>
+        <w:t xml:space="preserve">of </w:t>
+      </w:r>
+      <w:r>
+        <w:t xml:space="preserve">people </w:t>
+      </w:r>
+      <w:r>
+        <w:t xml:space="preserve">that </w:t>
+      </w:r>
+      <w:r>
+        <w:t xml:space="preserve">you've </w:t>
+      </w:r>
+      <w:r>
+        <w:t xml:space="preserve">grown </w:t>
+      </w:r>
+      <w:r>
+        <w:t xml:space="preserve">up </w:t>
+      </w:r>
+      <w:r>
+        <w:t xml:space="preserve">with </w:t>
       </w:r>
     </w:p>
     <w:p>
@@ -641,10 +2441,76 @@
         <w:t>00:04:36.28</w:t>
       </w:r>
       <w:r>
-        <w:t xml:space="preserve">                   </w:t>
-      </w:r>
-      <w:r>
-        <w:t>so you don't get to see how the other half lives or the other two thirds or however many there are now</w:t>
+        <w:t xml:space="preserve">          </w:t>
+      </w:r>
+      <w:r>
+        <w:t xml:space="preserve">so </w:t>
+      </w:r>
+      <w:r>
+        <w:t xml:space="preserve">you </w:t>
+      </w:r>
+      <w:r>
+        <w:t xml:space="preserve">don't </w:t>
+      </w:r>
+      <w:r>
+        <w:t xml:space="preserve">get </w:t>
+      </w:r>
+      <w:r>
+        <w:t xml:space="preserve">to </w:t>
+      </w:r>
+      <w:r>
+        <w:t xml:space="preserve">see </w:t>
+      </w:r>
+      <w:r>
+        <w:t xml:space="preserve">how </w:t>
+      </w:r>
+      <w:r>
+        <w:t xml:space="preserve">the </w:t>
+      </w:r>
+      <w:r>
+        <w:t xml:space="preserve">other </w:t>
+      </w:r>
+      <w:r>
+        <w:t xml:space="preserve">half </w:t>
+      </w:r>
+      <w:r>
+        <w:t xml:space="preserve">lives </w:t>
+      </w:r>
+      <w:r>
+        <w:rPr>
+          <w:color w:val="FF0000"/>
+        </w:rPr>
+        <w:t xml:space="preserve">or </w:t>
+      </w:r>
+      <w:r>
+        <w:t xml:space="preserve">the </w:t>
+      </w:r>
+      <w:r>
+        <w:t xml:space="preserve">other </w:t>
+      </w:r>
+      <w:r>
+        <w:t xml:space="preserve">two </w:t>
+      </w:r>
+      <w:r>
+        <w:t xml:space="preserve">thirds </w:t>
+      </w:r>
+      <w:r>
+        <w:t xml:space="preserve">or </w:t>
+      </w:r>
+      <w:r>
+        <w:t xml:space="preserve">however </w:t>
+      </w:r>
+      <w:r>
+        <w:t xml:space="preserve">many </w:t>
+      </w:r>
+      <w:r>
+        <w:t xml:space="preserve">there </w:t>
+      </w:r>
+      <w:r>
+        <w:t xml:space="preserve">are </w:t>
+      </w:r>
+      <w:r>
+        <w:t xml:space="preserve">now </w:t>
       </w:r>
     </w:p>
     <w:p>
@@ -656,10 +2522,10 @@
         <w:t>00:04:42.34</w:t>
       </w:r>
       <w:r>
-        <w:t xml:space="preserve">                   </w:t>
-      </w:r>
-      <w:r>
-        <w:t>um</w:t>
+        <w:t xml:space="preserve">          </w:t>
+      </w:r>
+      <w:r>
+        <w:t xml:space="preserve">um </w:t>
       </w:r>
     </w:p>
     <w:p>
@@ -671,10 +2537,28 @@
         <w:t>00:04:43.67</w:t>
       </w:r>
       <w:r>
-        <w:t xml:space="preserve">                   </w:t>
-      </w:r>
-      <w:r>
-        <w:t>i am old enough i'm over fifty</w:t>
+        <w:t xml:space="preserve">          </w:t>
+      </w:r>
+      <w:r>
+        <w:t xml:space="preserve">i </w:t>
+      </w:r>
+      <w:r>
+        <w:t xml:space="preserve">am </w:t>
+      </w:r>
+      <w:r>
+        <w:t xml:space="preserve">old </w:t>
+      </w:r>
+      <w:r>
+        <w:t xml:space="preserve">enough </w:t>
+      </w:r>
+      <w:r>
+        <w:t xml:space="preserve">i'm </w:t>
+      </w:r>
+      <w:r>
+        <w:t xml:space="preserve">over </w:t>
+      </w:r>
+      <w:r>
+        <w:t xml:space="preserve">fifty </w:t>
       </w:r>
     </w:p>
     <w:sectPr>

</xml_diff>

<commit_message>
Add response code test before writing to file
</commit_message>
<xml_diff>
--- a/test.docx
+++ b/test.docx
@@ -8,10 +8,7 @@
           <w:b/>
           <w:color w:val="4224E9"/>
         </w:rPr>
-        <w:t>00:00:00.69</w:t>
-      </w:r>
-      <w:r>
-        <w:t xml:space="preserve">          </w:t>
+        <w:t xml:space="preserve">00:00:00.69          </w:t>
       </w:r>
       <w:r>
         <w:t xml:space="preserve">um </w:t>
@@ -23,10 +20,7 @@
           <w:b/>
           <w:color w:val="4224E9"/>
         </w:rPr>
-        <w:t>00:00:02.50</w:t>
-      </w:r>
-      <w:r>
-        <w:t xml:space="preserve">          </w:t>
+        <w:t xml:space="preserve">00:00:02.50          </w:t>
       </w:r>
       <w:r>
         <w:t xml:space="preserve">part </w:t>
@@ -104,10 +98,7 @@
           <w:b/>
           <w:color w:val="4224E9"/>
         </w:rPr>
-        <w:t>00:00:09.71</w:t>
-      </w:r>
-      <w:r>
-        <w:t xml:space="preserve">          </w:t>
+        <w:t xml:space="preserve">00:00:09.71          </w:t>
       </w:r>
       <w:r>
         <w:t xml:space="preserve">they </w:t>
@@ -128,10 +119,7 @@
           <w:b/>
           <w:color w:val="4224E9"/>
         </w:rPr>
-        <w:t>00:00:12.09</w:t>
-      </w:r>
-      <w:r>
-        <w:t xml:space="preserve">          </w:t>
+        <w:t xml:space="preserve">00:00:12.09          </w:t>
       </w:r>
       <w:r>
         <w:t xml:space="preserve">i </w:t>
@@ -188,10 +176,7 @@
           <w:b/>
           <w:color w:val="4224E9"/>
         </w:rPr>
-        <w:t>00:00:16.29</w:t>
-      </w:r>
-      <w:r>
-        <w:t xml:space="preserve">          </w:t>
+        <w:t xml:space="preserve">00:00:16.29          </w:t>
       </w:r>
       <w:r>
         <w:t xml:space="preserve">under </w:t>
@@ -215,10 +200,7 @@
           <w:b/>
           <w:color w:val="4224E9"/>
         </w:rPr>
-        <w:t>00:00:20.15</w:t>
-      </w:r>
-      <w:r>
-        <w:t xml:space="preserve">          </w:t>
+        <w:t xml:space="preserve">00:00:20.15          </w:t>
       </w:r>
       <w:r>
         <w:t xml:space="preserve">to </w:t>
@@ -278,10 +260,7 @@
           <w:b/>
           <w:color w:val="4224E9"/>
         </w:rPr>
-        <w:t>00:00:24.27</w:t>
-      </w:r>
-      <w:r>
-        <w:t xml:space="preserve">          </w:t>
+        <w:t xml:space="preserve">00:00:24.27          </w:t>
       </w:r>
       <w:r>
         <w:t xml:space="preserve">may </w:t>
@@ -314,10 +293,7 @@
           <w:b/>
           <w:color w:val="4224E9"/>
         </w:rPr>
-        <w:t>00:00:26.93</w:t>
-      </w:r>
-      <w:r>
-        <w:t xml:space="preserve">          </w:t>
+        <w:t xml:space="preserve">00:00:26.93          </w:t>
       </w:r>
       <w:r>
         <w:t xml:space="preserve">twenty </w:t>
@@ -362,10 +338,7 @@
           <w:b/>
           <w:color w:val="4224E9"/>
         </w:rPr>
-        <w:t>00:00:32.28</w:t>
-      </w:r>
-      <w:r>
-        <w:t xml:space="preserve">          </w:t>
+        <w:t xml:space="preserve">00:00:32.28          </w:t>
       </w:r>
       <w:r>
         <w:t xml:space="preserve">so </w:t>
@@ -431,10 +404,7 @@
           <w:b/>
           <w:color w:val="4224E9"/>
         </w:rPr>
-        <w:t>00:00:37.94</w:t>
-      </w:r>
-      <w:r>
-        <w:t xml:space="preserve">          </w:t>
+        <w:t xml:space="preserve">00:00:37.94          </w:t>
       </w:r>
       <w:r>
         <w:rPr>
@@ -485,10 +455,7 @@
           <w:b/>
           <w:color w:val="4224E9"/>
         </w:rPr>
-        <w:t>00:00:45.08</w:t>
-      </w:r>
-      <w:r>
-        <w:t xml:space="preserve">          </w:t>
+        <w:t xml:space="preserve">00:00:45.08          </w:t>
       </w:r>
       <w:r>
         <w:t xml:space="preserve">yeah </w:t>
@@ -512,10 +479,7 @@
           <w:b/>
           <w:color w:val="4224E9"/>
         </w:rPr>
-        <w:t>00:00:49.10</w:t>
-      </w:r>
-      <w:r>
-        <w:t xml:space="preserve">          </w:t>
+        <w:t xml:space="preserve">00:00:49.10          </w:t>
       </w:r>
       <w:r>
         <w:t xml:space="preserve">yeah </w:t>
@@ -566,10 +530,7 @@
           <w:b/>
           <w:color w:val="4224E9"/>
         </w:rPr>
-        <w:t>00:00:53.29</w:t>
-      </w:r>
-      <w:r>
-        <w:t xml:space="preserve">          </w:t>
+        <w:t xml:space="preserve">00:00:53.29          </w:t>
       </w:r>
       <w:r>
         <w:t xml:space="preserve">you've </w:t>
@@ -653,10 +614,7 @@
           <w:b/>
           <w:color w:val="4224E9"/>
         </w:rPr>
-        <w:t>00:01:00.18</w:t>
-      </w:r>
-      <w:r>
-        <w:t xml:space="preserve">          </w:t>
+        <w:t xml:space="preserve">00:01:00.18          </w:t>
       </w:r>
       <w:r>
         <w:t xml:space="preserve">without </w:t>
@@ -761,10 +719,7 @@
           <w:b/>
           <w:color w:val="4224E9"/>
         </w:rPr>
-        <w:t>00:01:10.19</w:t>
-      </w:r>
-      <w:r>
-        <w:t xml:space="preserve">          </w:t>
+        <w:t xml:space="preserve">00:01:10.19          </w:t>
       </w:r>
       <w:r>
         <w:t xml:space="preserve">and </w:t>
@@ -812,10 +767,7 @@
           <w:b/>
           <w:color w:val="4224E9"/>
         </w:rPr>
-        <w:t>00:01:16.01</w:t>
-      </w:r>
-      <w:r>
-        <w:t xml:space="preserve">          </w:t>
+        <w:t xml:space="preserve">00:01:16.01          </w:t>
       </w:r>
       <w:r>
         <w:t xml:space="preserve">the </w:t>
@@ -863,10 +815,7 @@
           <w:b/>
           <w:color w:val="4224E9"/>
         </w:rPr>
-        <w:t>00:01:23.43</w:t>
-      </w:r>
-      <w:r>
-        <w:t xml:space="preserve">          </w:t>
+        <w:t xml:space="preserve">00:01:23.43          </w:t>
       </w:r>
       <w:r>
         <w:t xml:space="preserve">it's </w:t>
@@ -917,10 +866,7 @@
           <w:b/>
           <w:color w:val="4224E9"/>
         </w:rPr>
-        <w:t>00:01:29.33</w:t>
-      </w:r>
-      <w:r>
-        <w:t xml:space="preserve">          </w:t>
+        <w:t xml:space="preserve">00:01:29.33          </w:t>
       </w:r>
       <w:r>
         <w:t xml:space="preserve">have </w:t>
@@ -953,10 +899,7 @@
           <w:b/>
           <w:color w:val="4224E9"/>
         </w:rPr>
-        <w:t>00:01:37.28</w:t>
-      </w:r>
-      <w:r>
-        <w:t xml:space="preserve">          </w:t>
+        <w:t xml:space="preserve">00:01:37.28          </w:t>
       </w:r>
       <w:r>
         <w:t xml:space="preserve">or </w:t>
@@ -1043,10 +986,7 @@
           <w:b/>
           <w:color w:val="4224E9"/>
         </w:rPr>
-        <w:t>00:01:51.97</w:t>
-      </w:r>
-      <w:r>
-        <w:t xml:space="preserve">          </w:t>
+        <w:t xml:space="preserve">00:01:51.97          </w:t>
       </w:r>
       <w:r>
         <w:t xml:space="preserve">it's </w:t>
@@ -1088,10 +1028,7 @@
           <w:b/>
           <w:color w:val="4224E9"/>
         </w:rPr>
-        <w:t>00:01:55.91</w:t>
-      </w:r>
-      <w:r>
-        <w:t xml:space="preserve">          </w:t>
+        <w:t xml:space="preserve">00:01:55.91          </w:t>
       </w:r>
       <w:r>
         <w:t xml:space="preserve">the </w:t>
@@ -1163,10 +1100,7 @@
           <w:b/>
           <w:color w:val="4224E9"/>
         </w:rPr>
-        <w:t>00:02:03.44</w:t>
-      </w:r>
-      <w:r>
-        <w:t xml:space="preserve">          </w:t>
+        <w:t xml:space="preserve">00:02:03.44          </w:t>
       </w:r>
       <w:r>
         <w:rPr>
@@ -1187,10 +1121,7 @@
           <w:b/>
           <w:color w:val="4224E9"/>
         </w:rPr>
-        <w:t>00:02:05.72</w:t>
-      </w:r>
-      <w:r>
-        <w:t xml:space="preserve">          </w:t>
+        <w:t xml:space="preserve">00:02:05.72          </w:t>
       </w:r>
       <w:r>
         <w:t xml:space="preserve">well </w:t>
@@ -1238,10 +1169,7 @@
           <w:b/>
           <w:color w:val="4224E9"/>
         </w:rPr>
-        <w:t>00:02:10.98</w:t>
-      </w:r>
-      <w:r>
-        <w:t xml:space="preserve">          </w:t>
+        <w:t xml:space="preserve">00:02:10.98          </w:t>
       </w:r>
       <w:r>
         <w:t xml:space="preserve">this </w:t>
@@ -1340,10 +1268,7 @@
           <w:b/>
           <w:color w:val="4224E9"/>
         </w:rPr>
-        <w:t>00:02:23.84</w:t>
-      </w:r>
-      <w:r>
-        <w:t xml:space="preserve">          </w:t>
+        <w:t xml:space="preserve">00:02:23.84          </w:t>
       </w:r>
       <w:r>
         <w:t xml:space="preserve">i </w:t>
@@ -1382,10 +1307,7 @@
           <w:b/>
           <w:color w:val="4224E9"/>
         </w:rPr>
-        <w:t>00:02:27.35</w:t>
-      </w:r>
-      <w:r>
-        <w:t xml:space="preserve">          </w:t>
+        <w:t xml:space="preserve">00:02:27.35          </w:t>
       </w:r>
       <w:r>
         <w:t xml:space="preserve">so </w:t>
@@ -1448,10 +1370,7 @@
           <w:b/>
           <w:color w:val="4224E9"/>
         </w:rPr>
-        <w:t>00:02:31.34</w:t>
-      </w:r>
-      <w:r>
-        <w:t xml:space="preserve">          </w:t>
+        <w:t xml:space="preserve">00:02:31.34          </w:t>
       </w:r>
       <w:r>
         <w:t xml:space="preserve">but </w:t>
@@ -1466,10 +1385,7 @@
           <w:b/>
           <w:color w:val="4224E9"/>
         </w:rPr>
-        <w:t>00:02:33.06</w:t>
-      </w:r>
-      <w:r>
-        <w:t xml:space="preserve">          </w:t>
+        <w:t xml:space="preserve">00:02:33.06          </w:t>
       </w:r>
       <w:r>
         <w:t xml:space="preserve">well </w:t>
@@ -1628,10 +1544,7 @@
           <w:b/>
           <w:color w:val="4224E9"/>
         </w:rPr>
-        <w:t>00:03:01.01</w:t>
-      </w:r>
-      <w:r>
-        <w:t xml:space="preserve">          </w:t>
+        <w:t xml:space="preserve">00:03:01.01          </w:t>
       </w:r>
       <w:r>
         <w:t xml:space="preserve">upper </w:t>
@@ -1652,10 +1565,7 @@
           <w:b/>
           <w:color w:val="4224E9"/>
         </w:rPr>
-        <w:t>00:03:04.06</w:t>
-      </w:r>
-      <w:r>
-        <w:t xml:space="preserve">          </w:t>
+        <w:t xml:space="preserve">00:03:04.06          </w:t>
       </w:r>
       <w:r>
         <w:t xml:space="preserve">or </w:t>
@@ -1682,10 +1592,7 @@
           <w:b/>
           <w:color w:val="4224E9"/>
         </w:rPr>
-        <w:t>00:03:11.89</w:t>
-      </w:r>
-      <w:r>
-        <w:t xml:space="preserve">          </w:t>
+        <w:t xml:space="preserve">00:03:11.89          </w:t>
       </w:r>
       <w:r>
         <w:t xml:space="preserve">yeah </w:t>
@@ -1706,10 +1613,7 @@
           <w:b/>
           <w:color w:val="4224E9"/>
         </w:rPr>
-        <w:t>00:03:14.72</w:t>
-      </w:r>
-      <w:r>
-        <w:t xml:space="preserve">          </w:t>
+        <w:t xml:space="preserve">00:03:14.72          </w:t>
       </w:r>
       <w:r>
         <w:t xml:space="preserve">do </w:t>
@@ -1796,10 +1700,7 @@
           <w:b/>
           <w:color w:val="4224E9"/>
         </w:rPr>
-        <w:t>00:03:22.78</w:t>
-      </w:r>
-      <w:r>
-        <w:t xml:space="preserve">          </w:t>
+        <w:t xml:space="preserve">00:03:22.78          </w:t>
       </w:r>
       <w:r>
         <w:t xml:space="preserve">do </w:t>
@@ -1829,10 +1730,7 @@
           <w:b/>
           <w:color w:val="4224E9"/>
         </w:rPr>
-        <w:t>00:03:30.62</w:t>
-      </w:r>
-      <w:r>
-        <w:t xml:space="preserve">          </w:t>
+        <w:t xml:space="preserve">00:03:30.62          </w:t>
       </w:r>
       <w:r>
         <w:t xml:space="preserve">well </w:t>
@@ -1874,10 +1772,7 @@
           <w:b/>
           <w:color w:val="4224E9"/>
         </w:rPr>
-        <w:t>00:03:35.22</w:t>
-      </w:r>
-      <w:r>
-        <w:t xml:space="preserve">          </w:t>
+        <w:t xml:space="preserve">00:03:35.22          </w:t>
       </w:r>
       <w:r>
         <w:t xml:space="preserve">for </w:t>
@@ -1964,10 +1859,7 @@
           <w:b/>
           <w:color w:val="4224E9"/>
         </w:rPr>
-        <w:t>00:03:42.63</w:t>
-      </w:r>
-      <w:r>
-        <w:t xml:space="preserve">          </w:t>
+        <w:t xml:space="preserve">00:03:42.63          </w:t>
       </w:r>
       <w:r>
         <w:t xml:space="preserve">you </w:t>
@@ -2096,10 +1988,7 @@
           <w:b/>
           <w:color w:val="4224E9"/>
         </w:rPr>
-        <w:t>00:03:50.81</w:t>
-      </w:r>
-      <w:r>
-        <w:t xml:space="preserve">          </w:t>
+        <w:t xml:space="preserve">00:03:50.81          </w:t>
       </w:r>
       <w:r>
         <w:t xml:space="preserve">but </w:t>
@@ -2141,10 +2030,7 @@
           <w:b/>
           <w:color w:val="4224E9"/>
         </w:rPr>
-        <w:t>00:03:55.47</w:t>
-      </w:r>
-      <w:r>
-        <w:t xml:space="preserve">          </w:t>
+        <w:t xml:space="preserve">00:03:55.47          </w:t>
       </w:r>
       <w:r>
         <w:t xml:space="preserve">i </w:t>
@@ -2204,10 +2090,7 @@
           <w:b/>
           <w:color w:val="4224E9"/>
         </w:rPr>
-        <w:t>00:04:01.35</w:t>
-      </w:r>
-      <w:r>
-        <w:t xml:space="preserve">          </w:t>
+        <w:t xml:space="preserve">00:04:01.35          </w:t>
       </w:r>
       <w:r>
         <w:t xml:space="preserve">excuse </w:t>
@@ -2273,10 +2156,7 @@
           <w:b/>
           <w:color w:val="4224E9"/>
         </w:rPr>
-        <w:t>00:04:10.08</w:t>
-      </w:r>
-      <w:r>
-        <w:t xml:space="preserve">          </w:t>
+        <w:t xml:space="preserve">00:04:10.08          </w:t>
       </w:r>
       <w:r>
         <w:t xml:space="preserve">but </w:t>
@@ -2288,10 +2168,7 @@
           <w:b/>
           <w:color w:val="4224E9"/>
         </w:rPr>
-        <w:t>00:04:22.59</w:t>
-      </w:r>
-      <w:r>
-        <w:t xml:space="preserve">          </w:t>
+        <w:t xml:space="preserve">00:04:22.59          </w:t>
       </w:r>
       <w:r>
         <w:rPr>
@@ -2330,10 +2207,7 @@
           <w:b/>
           <w:color w:val="4224E9"/>
         </w:rPr>
-        <w:t>00:04:25.00</w:t>
-      </w:r>
-      <w:r>
-        <w:t xml:space="preserve">          </w:t>
+        <w:t xml:space="preserve">00:04:25.00          </w:t>
       </w:r>
       <w:r>
         <w:t xml:space="preserve">yeah </w:t>
@@ -2438,10 +2312,7 @@
           <w:b/>
           <w:color w:val="4224E9"/>
         </w:rPr>
-        <w:t>00:04:36.28</w:t>
-      </w:r>
-      <w:r>
-        <w:t xml:space="preserve">          </w:t>
+        <w:t xml:space="preserve">00:04:36.28          </w:t>
       </w:r>
       <w:r>
         <w:t xml:space="preserve">so </w:t>
@@ -2519,10 +2390,7 @@
           <w:b/>
           <w:color w:val="4224E9"/>
         </w:rPr>
-        <w:t>00:04:42.34</w:t>
-      </w:r>
-      <w:r>
-        <w:t xml:space="preserve">          </w:t>
+        <w:t xml:space="preserve">00:04:42.34          </w:t>
       </w:r>
       <w:r>
         <w:t xml:space="preserve">um </w:t>
@@ -2534,10 +2402,7 @@
           <w:b/>
           <w:color w:val="4224E9"/>
         </w:rPr>
-        <w:t>00:04:43.67</w:t>
-      </w:r>
-      <w:r>
-        <w:t xml:space="preserve">          </w:t>
+        <w:t xml:space="preserve">00:04:43.67          </w:t>
       </w:r>
       <w:r>
         <w:t xml:space="preserve">i </w:t>

</xml_diff>